<commit_message>
Update RM-cinématique pattes - annexe patrick.docx
</commit_message>
<xml_diff>
--- a/237-Alain-RM/Specs/RM-cinématique pattes - annexe patrick.docx
+++ b/237-Alain-RM/Specs/RM-cinématique pattes - annexe patrick.docx
@@ -231,7 +231,7 @@
         <mc:AlternateContent>
           <mc:Choice Requires="wps">
             <w:drawing>
-              <wp:anchor distT="0" distB="0" distL="114300" distR="114300" simplePos="0" relativeHeight="251587072" behindDoc="0" locked="0" layoutInCell="1" allowOverlap="1" wp14:anchorId="64A925A7" wp14:editId="5D5D49D6">
+              <wp:anchor distT="0" distB="0" distL="114300" distR="114300" simplePos="0" relativeHeight="251641344" behindDoc="0" locked="0" layoutInCell="1" allowOverlap="1" wp14:anchorId="64A925A7" wp14:editId="5D5D49D6">
                 <wp:simplePos x="0" y="0"/>
                 <wp:positionH relativeFrom="column">
                   <wp:posOffset>1619885</wp:posOffset>
@@ -296,7 +296,7 @@
           </mc:Choice>
           <mc:Fallback>
             <w:pict>
-              <v:shape w14:anchorId="5DE469B6" id="Arc 4" o:spid="_x0000_s1026" style="position:absolute;margin-left:127.55pt;margin-top:14.4pt;width:194.25pt;height:91.5pt;z-index:251587072;visibility:visible;mso-wrap-style:square;mso-wrap-distance-left:9pt;mso-wrap-distance-top:0;mso-wrap-distance-right:9pt;mso-wrap-distance-bottom:0;mso-position-horizontal:absolute;mso-position-horizontal-relative:text;mso-position-vertical:absolute;mso-position-vertical-relative:text;v-text-anchor:middle" coordsize="2466975,1162050" o:gfxdata="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" path="m236117,922894nsc-250093,608162,45351,161649,825083,32772v259291,-42857,541538,-43703,801965,-2404c2401276,153145,2712842,590118,2252910,908144l1233488,581025,236117,922894xem236117,922894nfc-250093,608162,45351,161649,825083,32772v259291,-42857,541538,-43703,801965,-2404c2401276,153145,2712842,590118,2252910,908144e" filled="f" strokecolor="red">
+              <v:shape w14:anchorId="25A3E49C" id="Arc 4" o:spid="_x0000_s1026" style="position:absolute;margin-left:127.55pt;margin-top:14.4pt;width:194.25pt;height:91.5pt;z-index:251641344;visibility:visible;mso-wrap-style:square;mso-wrap-distance-left:9pt;mso-wrap-distance-top:0;mso-wrap-distance-right:9pt;mso-wrap-distance-bottom:0;mso-position-horizontal:absolute;mso-position-horizontal-relative:text;mso-position-vertical:absolute;mso-position-vertical-relative:text;v-text-anchor:middle" coordsize="2466975,1162050" o:gfxdata="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" path="m236117,922894nsc-250093,608162,45351,161649,825083,32772v259291,-42857,541538,-43703,801965,-2404c2401276,153145,2712842,590118,2252910,908144l1233488,581025,236117,922894xem236117,922894nfc-250093,608162,45351,161649,825083,32772v259291,-42857,541538,-43703,801965,-2404c2401276,153145,2712842,590118,2252910,908144e" filled="f" strokecolor="red">
                 <v:stroke endarrow="block"/>
                 <v:path arrowok="t" o:connecttype="custom" o:connectlocs="236117,922894;825083,32772;1627048,30368;2252910,908144" o:connectangles="0,0,0,0"/>
               </v:shape>
@@ -313,7 +313,7 @@
         <mc:AlternateContent>
           <mc:Choice Requires="wps">
             <w:drawing>
-              <wp:anchor distT="0" distB="0" distL="114300" distR="114300" simplePos="0" relativeHeight="251620864" behindDoc="0" locked="0" layoutInCell="1" allowOverlap="1" wp14:anchorId="72E7C8DA" wp14:editId="67DA55A8">
+              <wp:anchor distT="0" distB="0" distL="114300" distR="114300" simplePos="0" relativeHeight="251643392" behindDoc="0" locked="0" layoutInCell="1" allowOverlap="1" wp14:anchorId="72E7C8DA" wp14:editId="67DA55A8">
                 <wp:simplePos x="0" y="0"/>
                 <wp:positionH relativeFrom="column">
                   <wp:posOffset>4313394</wp:posOffset>
@@ -403,7 +403,7 @@
                   <v:h position="#0,#1" xrange="0,21600" yrange="0,10800"/>
                 </v:handles>
               </v:shapetype>
-              <v:shape id="Flèche : droite 13" o:spid="_x0000_s1026" type="#_x0000_t13" style="position:absolute;margin-left:339.65pt;margin-top:11.2pt;width:111.75pt;height:52.25pt;z-index:251620864;visibility:visible;mso-wrap-style:square;mso-width-percent:0;mso-height-percent:0;mso-wrap-distance-left:9pt;mso-wrap-distance-top:0;mso-wrap-distance-right:9pt;mso-wrap-distance-bottom:0;mso-position-horizontal:absolute;mso-position-horizontal-relative:text;mso-position-vertical:absolute;mso-position-vertical-relative:text;mso-width-percent:0;mso-height-percent:0;mso-width-relative:margin;mso-height-relative:margin;v-text-anchor:middle" o:gfxdata="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" adj="16552" fillcolor="#4f81bd [3204]" strokecolor="#243f60 [1604]" strokeweight="2pt">
+              <v:shape id="Flèche : droite 13" o:spid="_x0000_s1026" type="#_x0000_t13" style="position:absolute;margin-left:339.65pt;margin-top:11.2pt;width:111.75pt;height:52.25pt;z-index:251643392;visibility:visible;mso-wrap-style:square;mso-width-percent:0;mso-height-percent:0;mso-wrap-distance-left:9pt;mso-wrap-distance-top:0;mso-wrap-distance-right:9pt;mso-wrap-distance-bottom:0;mso-position-horizontal:absolute;mso-position-horizontal-relative:text;mso-position-vertical:absolute;mso-position-vertical-relative:text;mso-width-percent:0;mso-height-percent:0;mso-width-relative:margin;mso-height-relative:margin;v-text-anchor:middle" o:gfxdata="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" adj="16552" fillcolor="#4f81bd [3204]" strokecolor="#243f60 [1604]" strokeweight="2pt">
                 <v:textbox>
                   <w:txbxContent>
                     <w:p>
@@ -432,7 +432,7 @@
         <mc:AlternateContent>
           <mc:Choice Requires="wps">
             <w:drawing>
-              <wp:anchor distT="0" distB="0" distL="114300" distR="114300" simplePos="0" relativeHeight="251594240" behindDoc="0" locked="0" layoutInCell="1" allowOverlap="1" wp14:anchorId="3B96C5DC" wp14:editId="3AC16E17">
+              <wp:anchor distT="0" distB="0" distL="114300" distR="114300" simplePos="0" relativeHeight="251642368" behindDoc="0" locked="0" layoutInCell="1" allowOverlap="1" wp14:anchorId="3B96C5DC" wp14:editId="3AC16E17">
                 <wp:simplePos x="0" y="0"/>
                 <wp:positionH relativeFrom="column">
                   <wp:posOffset>1847850</wp:posOffset>
@@ -491,7 +491,7 @@
           </mc:Choice>
           <mc:Fallback>
             <w:pict>
-              <v:line w14:anchorId="093FC60F" id="Connecteur droit 2" o:spid="_x0000_s1026" style="position:absolute;flip:y;z-index:251594240;visibility:visible;mso-wrap-style:square;mso-width-percent:0;mso-height-percent:0;mso-wrap-distance-left:9pt;mso-wrap-distance-top:0;mso-wrap-distance-right:9pt;mso-wrap-distance-bottom:0;mso-position-horizontal:absolute;mso-position-horizontal-relative:text;mso-position-vertical:absolute;mso-position-vertical-relative:text;mso-width-percent:0;mso-height-percent:0;mso-width-relative:margin;mso-height-relative:margin" from="145.5pt,11.6pt" to="306.7pt,13.15pt" o:gfxdata="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" strokecolor="#4579b8 [3044]">
+              <v:line w14:anchorId="708C3CC4" id="Connecteur droit 2" o:spid="_x0000_s1026" style="position:absolute;flip:y;z-index:251642368;visibility:visible;mso-wrap-style:square;mso-width-percent:0;mso-height-percent:0;mso-wrap-distance-left:9pt;mso-wrap-distance-top:0;mso-wrap-distance-right:9pt;mso-wrap-distance-bottom:0;mso-position-horizontal:absolute;mso-position-horizontal-relative:text;mso-position-vertical:absolute;mso-position-vertical-relative:text;mso-width-percent:0;mso-height-percent:0;mso-width-relative:margin;mso-height-relative:margin" from="145.5pt,11.6pt" to="306.7pt,13.15pt" o:gfxdata="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" strokecolor="#4579b8 [3044]">
                 <v:stroke startarrow="block"/>
               </v:line>
             </w:pict>
@@ -508,14 +508,27 @@
       <w:r>
         <w:t xml:space="preserve">Figure </w:t>
       </w:r>
-      <w:fldSimple w:instr=" SEQ Figure \* ARABIC ">
-        <w:r>
-          <w:rPr>
-            <w:noProof/>
-          </w:rPr>
-          <w:t>1</w:t>
-        </w:r>
-      </w:fldSimple>
+      <w:r>
+        <w:fldChar w:fldCharType="begin"/>
+      </w:r>
+      <w:r>
+        <w:instrText xml:space="preserve"> SEQ Figure \* ARABIC </w:instrText>
+      </w:r>
+      <w:r>
+        <w:fldChar w:fldCharType="separate"/>
+      </w:r>
+      <w:r>
+        <w:rPr>
+          <w:noProof/>
+        </w:rPr>
+        <w:t>1</w:t>
+      </w:r>
+      <w:r>
+        <w:rPr>
+          <w:noProof/>
+        </w:rPr>
+        <w:fldChar w:fldCharType="end"/>
+      </w:r>
       <w:r>
         <w:t xml:space="preserve"> : Vue de coté (plan XZ)</w:t>
       </w:r>
@@ -530,7 +543,7 @@
         <mc:AlternateContent>
           <mc:Choice Requires="wps">
             <w:drawing>
-              <wp:anchor distT="0" distB="0" distL="114300" distR="114300" simplePos="0" relativeHeight="251635200" behindDoc="0" locked="0" layoutInCell="1" allowOverlap="1" wp14:anchorId="5C063B38" wp14:editId="768EB384">
+              <wp:anchor distT="0" distB="0" distL="114300" distR="114300" simplePos="0" relativeHeight="251649536" behindDoc="0" locked="0" layoutInCell="1" allowOverlap="1" wp14:anchorId="5C063B38" wp14:editId="768EB384">
                 <wp:simplePos x="0" y="0"/>
                 <wp:positionH relativeFrom="column">
                   <wp:posOffset>4315830</wp:posOffset>
@@ -604,7 +617,7 @@
           </mc:Choice>
           <mc:Fallback>
             <w:pict>
-              <v:shape w14:anchorId="5C063B38" id="Flèche : droite 25" o:spid="_x0000_s1027" type="#_x0000_t13" style="position:absolute;margin-left:339.85pt;margin-top:11.2pt;width:111.75pt;height:52.25pt;z-index:251635200;visibility:visible;mso-wrap-style:square;mso-width-percent:0;mso-height-percent:0;mso-wrap-distance-left:9pt;mso-wrap-distance-top:0;mso-wrap-distance-right:9pt;mso-wrap-distance-bottom:0;mso-position-horizontal:absolute;mso-position-horizontal-relative:text;mso-position-vertical:absolute;mso-position-vertical-relative:text;mso-width-percent:0;mso-height-percent:0;mso-width-relative:margin;mso-height-relative:margin;v-text-anchor:middle" o:gfxdata="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" adj="16552" fillcolor="#4f81bd [3204]" strokecolor="#243f60 [1604]" strokeweight="2pt">
+              <v:shape w14:anchorId="5C063B38" id="Flèche : droite 25" o:spid="_x0000_s1027" type="#_x0000_t13" style="position:absolute;margin-left:339.85pt;margin-top:11.2pt;width:111.75pt;height:52.25pt;z-index:251649536;visibility:visible;mso-wrap-style:square;mso-width-percent:0;mso-height-percent:0;mso-wrap-distance-left:9pt;mso-wrap-distance-top:0;mso-wrap-distance-right:9pt;mso-wrap-distance-bottom:0;mso-position-horizontal:absolute;mso-position-horizontal-relative:text;mso-position-vertical:absolute;mso-position-vertical-relative:text;mso-width-percent:0;mso-height-percent:0;mso-width-relative:margin;mso-height-relative:margin;v-text-anchor:middle" o:gfxdata="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" adj="16552" fillcolor="#4f81bd [3204]" strokecolor="#243f60 [1604]" strokeweight="2pt">
                 <v:textbox>
                   <w:txbxContent>
                     <w:p>
@@ -633,7 +646,7 @@
         <mc:AlternateContent>
           <mc:Choice Requires="wps">
             <w:drawing>
-              <wp:anchor distT="0" distB="0" distL="114300" distR="114300" simplePos="0" relativeHeight="251630080" behindDoc="0" locked="0" layoutInCell="1" allowOverlap="1" wp14:anchorId="7583D154" wp14:editId="48C2637C">
+              <wp:anchor distT="0" distB="0" distL="114300" distR="114300" simplePos="0" relativeHeight="251644416" behindDoc="0" locked="0" layoutInCell="1" allowOverlap="1" wp14:anchorId="7583D154" wp14:editId="48C2637C">
                 <wp:simplePos x="0" y="0"/>
                 <wp:positionH relativeFrom="column">
                   <wp:posOffset>1710908</wp:posOffset>
@@ -704,7 +717,7 @@
           </mc:Choice>
           <mc:Fallback>
             <w:pict>
-              <v:shape w14:anchorId="7669958E" id="Arc 5" o:spid="_x0000_s1026" style="position:absolute;margin-left:134.7pt;margin-top:.6pt;width:175.1pt;height:16.6pt;z-index:251630080;visibility:visible;mso-wrap-style:square;mso-width-percent:0;mso-height-percent:0;mso-wrap-distance-left:9pt;mso-wrap-distance-top:0;mso-wrap-distance-right:9pt;mso-wrap-distance-bottom:0;mso-position-horizontal:absolute;mso-position-horizontal-relative:text;mso-position-vertical:absolute;mso-position-vertical-relative:text;mso-width-percent:0;mso-height-percent:0;mso-width-relative:margin;mso-height-relative:margin;v-text-anchor:middle" coordsize="2223770,210820" o:gfxdata="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" path="m188219,164091nsc-290640,96347,188494,4921,1047230,179r126652,-14c1961985,4337,2454550,82860,2116917,150500l1111885,105410,188219,164091xem188219,164091nfc-290640,96347,188494,4921,1047230,179r126652,-14c1961985,4337,2454550,82860,2116917,150500e" filled="f" strokecolor="red">
+              <v:shape w14:anchorId="119CDA30" id="Arc 5" o:spid="_x0000_s1026" style="position:absolute;margin-left:134.7pt;margin-top:.6pt;width:175.1pt;height:16.6pt;z-index:251644416;visibility:visible;mso-wrap-style:square;mso-width-percent:0;mso-height-percent:0;mso-wrap-distance-left:9pt;mso-wrap-distance-top:0;mso-wrap-distance-right:9pt;mso-wrap-distance-bottom:0;mso-position-horizontal:absolute;mso-position-horizontal-relative:text;mso-position-vertical:absolute;mso-position-vertical-relative:text;mso-width-percent:0;mso-height-percent:0;mso-width-relative:margin;mso-height-relative:margin;v-text-anchor:middle" coordsize="2223770,210820" o:gfxdata="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" path="m188219,164091nsc-290640,96347,188494,4921,1047230,179r126652,-14c1961985,4337,2454550,82860,2116917,150500l1111885,105410,188219,164091xem188219,164091nfc-290640,96347,188494,4921,1047230,179r126652,-14c1961985,4337,2454550,82860,2116917,150500e" filled="f" strokecolor="red">
                 <v:stroke endarrow="block"/>
                 <v:path arrowok="t" o:connecttype="custom" o:connectlocs="188219,164091;1047230,179;1173882,165;2116917,150500" o:connectangles="0,0,0,0"/>
               </v:shape>
@@ -719,7 +732,7 @@
         <mc:AlternateContent>
           <mc:Choice Requires="wps">
             <w:drawing>
-              <wp:anchor distT="0" distB="0" distL="114300" distR="114300" simplePos="0" relativeHeight="251631104" behindDoc="0" locked="0" layoutInCell="1" allowOverlap="1" wp14:anchorId="40428C88" wp14:editId="6BA6F54B">
+              <wp:anchor distT="0" distB="0" distL="114300" distR="114300" simplePos="0" relativeHeight="251645440" behindDoc="0" locked="0" layoutInCell="1" allowOverlap="1" wp14:anchorId="40428C88" wp14:editId="6BA6F54B">
                 <wp:simplePos x="0" y="0"/>
                 <wp:positionH relativeFrom="column">
                   <wp:posOffset>1847850</wp:posOffset>
@@ -778,7 +791,7 @@
           </mc:Choice>
           <mc:Fallback>
             <w:pict>
-              <v:line w14:anchorId="2B05ACAA" id="Connecteur droit 11" o:spid="_x0000_s1026" style="position:absolute;flip:y;z-index:251631104;visibility:visible;mso-wrap-style:square;mso-width-percent:0;mso-height-percent:0;mso-wrap-distance-left:9pt;mso-wrap-distance-top:0;mso-wrap-distance-right:9pt;mso-wrap-distance-bottom:0;mso-position-horizontal:absolute;mso-position-horizontal-relative:text;mso-position-vertical:absolute;mso-position-vertical-relative:text;mso-width-percent:0;mso-height-percent:0;mso-width-relative:margin;mso-height-relative:margin" from="145.5pt,11.6pt" to="306.7pt,13.15pt" o:gfxdata="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" strokecolor="#4579b8 [3044]">
+              <v:line w14:anchorId="4E3550DF" id="Connecteur droit 11" o:spid="_x0000_s1026" style="position:absolute;flip:y;z-index:251645440;visibility:visible;mso-wrap-style:square;mso-width-percent:0;mso-height-percent:0;mso-wrap-distance-left:9pt;mso-wrap-distance-top:0;mso-wrap-distance-right:9pt;mso-wrap-distance-bottom:0;mso-position-horizontal:absolute;mso-position-horizontal-relative:text;mso-position-vertical:absolute;mso-position-vertical-relative:text;mso-width-percent:0;mso-height-percent:0;mso-width-relative:margin;mso-height-relative:margin" from="145.5pt,11.6pt" to="306.7pt,13.15pt" o:gfxdata="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" strokecolor="#4579b8 [3044]">
                 <v:stroke startarrow="block"/>
               </v:line>
             </w:pict>
@@ -795,27 +808,14 @@
       <w:r>
         <w:t xml:space="preserve">Figure </w:t>
       </w:r>
-      <w:r>
-        <w:fldChar w:fldCharType="begin"/>
-      </w:r>
-      <w:r>
-        <w:instrText xml:space="preserve"> SEQ Figure \* ARABIC </w:instrText>
-      </w:r>
-      <w:r>
-        <w:fldChar w:fldCharType="separate"/>
-      </w:r>
-      <w:r>
-        <w:rPr>
-          <w:noProof/>
-        </w:rPr>
-        <w:t>2</w:t>
-      </w:r>
-      <w:r>
-        <w:rPr>
-          <w:noProof/>
-        </w:rPr>
-        <w:fldChar w:fldCharType="end"/>
-      </w:r>
+      <w:fldSimple w:instr=" SEQ Figure \* ARABIC ">
+        <w:r>
+          <w:rPr>
+            <w:noProof/>
+          </w:rPr>
+          <w:t>2</w:t>
+        </w:r>
+      </w:fldSimple>
       <w:r>
         <w:t xml:space="preserve"> : Vue de dessus (plan XY)</w:t>
       </w:r>
@@ -1242,7 +1242,7 @@
         <mc:AlternateContent>
           <mc:Choice Requires="wps">
             <w:drawing>
-              <wp:anchor distT="0" distB="0" distL="114300" distR="114300" simplePos="0" relativeHeight="251641344" behindDoc="0" locked="0" layoutInCell="1" allowOverlap="1" wp14:anchorId="2412245F" wp14:editId="4D0463C3">
+              <wp:anchor distT="0" distB="0" distL="114300" distR="114300" simplePos="0" relativeHeight="251655680" behindDoc="0" locked="0" layoutInCell="1" allowOverlap="1" wp14:anchorId="2412245F" wp14:editId="4D0463C3">
                 <wp:simplePos x="0" y="0"/>
                 <wp:positionH relativeFrom="column">
                   <wp:posOffset>2776855</wp:posOffset>
@@ -1301,7 +1301,7 @@
           </mc:Choice>
           <mc:Fallback>
             <w:pict>
-              <v:shapetype w14:anchorId="1C0B9E3E" id="_x0000_t70" coordsize="21600,21600" o:spt="70" adj="5400,4320" path="m10800,l21600@0@3@0@3@2,21600@2,10800,21600,0@2@1@2@1@0,0@0xe">
+              <v:shapetype w14:anchorId="50124526" id="_x0000_t70" coordsize="21600,21600" o:spt="70" adj="5400,4320" path="m10800,l21600@0@3@0@3@2,21600@2,10800,21600,0@2@1@2@1@0,0@0xe">
                 <v:stroke joinstyle="miter"/>
                 <v:formulas>
                   <v:f eqn="val #1"/>
@@ -1317,7 +1317,7 @@
                   <v:h position="#0,#1" xrange="0,10800" yrange="0,10800"/>
                 </v:handles>
               </v:shapetype>
-              <v:shape id="Flèche : double flèche verticale 39" o:spid="_x0000_s1026" type="#_x0000_t70" style="position:absolute;margin-left:218.65pt;margin-top:.55pt;width:11.25pt;height:25.35pt;z-index:251641344;visibility:visible;mso-wrap-style:square;mso-height-percent:0;mso-wrap-distance-left:9pt;mso-wrap-distance-top:0;mso-wrap-distance-right:9pt;mso-wrap-distance-bottom:0;mso-position-horizontal:absolute;mso-position-horizontal-relative:text;mso-position-vertical:absolute;mso-position-vertical-relative:text;mso-height-percent:0;mso-height-relative:margin;v-text-anchor:middle" o:gfxdata="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" adj=",4790" fillcolor="#c0504d [3205]" strokecolor="#622423 [1605]" strokeweight="2pt"/>
+              <v:shape id="Flèche : double flèche verticale 39" o:spid="_x0000_s1026" type="#_x0000_t70" style="position:absolute;margin-left:218.65pt;margin-top:.55pt;width:11.25pt;height:25.35pt;z-index:251655680;visibility:visible;mso-wrap-style:square;mso-height-percent:0;mso-wrap-distance-left:9pt;mso-wrap-distance-top:0;mso-wrap-distance-right:9pt;mso-wrap-distance-bottom:0;mso-position-horizontal:absolute;mso-position-horizontal-relative:text;mso-position-vertical:absolute;mso-position-vertical-relative:text;mso-height-percent:0;mso-height-relative:margin;v-text-anchor:middle" o:gfxdata="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" adj=",4790" fillcolor="#c0504d [3205]" strokecolor="#622423 [1605]" strokeweight="2pt"/>
             </w:pict>
           </mc:Fallback>
         </mc:AlternateContent>
@@ -1331,7 +1331,7 @@
         <mc:AlternateContent>
           <mc:Choice Requires="wps">
             <w:drawing>
-              <wp:anchor distT="0" distB="0" distL="114300" distR="114300" simplePos="0" relativeHeight="251658752" behindDoc="0" locked="0" layoutInCell="1" allowOverlap="1" wp14:anchorId="6D4844F9" wp14:editId="513538ED">
+              <wp:anchor distT="0" distB="0" distL="114300" distR="114300" simplePos="0" relativeHeight="251662848" behindDoc="0" locked="0" layoutInCell="1" allowOverlap="1" wp14:anchorId="6D4844F9" wp14:editId="513538ED">
                 <wp:simplePos x="0" y="0"/>
                 <wp:positionH relativeFrom="column">
                   <wp:posOffset>2780399</wp:posOffset>
@@ -1387,7 +1387,7 @@
           </mc:Choice>
           <mc:Fallback>
             <w:pict>
-              <v:oval w14:anchorId="2FFD2AE2" id="Ellipse 43" o:spid="_x0000_s1026" style="position:absolute;margin-left:218.95pt;margin-top:7.3pt;width:11.3pt;height:11.3pt;z-index:251658752;visibility:visible;mso-wrap-style:square;mso-wrap-distance-left:9pt;mso-wrap-distance-top:0;mso-wrap-distance-right:9pt;mso-wrap-distance-bottom:0;mso-position-horizontal:absolute;mso-position-horizontal-relative:text;mso-position-vertical:absolute;mso-position-vertical-relative:text;v-text-anchor:middle" o:gfxdata="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" fillcolor="black [3200]" strokecolor="black [1600]" strokeweight="2pt"/>
+              <v:oval w14:anchorId="3FDC7F2D" id="Ellipse 43" o:spid="_x0000_s1026" style="position:absolute;margin-left:218.95pt;margin-top:7.3pt;width:11.3pt;height:11.3pt;z-index:251662848;visibility:visible;mso-wrap-style:square;mso-wrap-distance-left:9pt;mso-wrap-distance-top:0;mso-wrap-distance-right:9pt;mso-wrap-distance-bottom:0;mso-position-horizontal:absolute;mso-position-horizontal-relative:text;mso-position-vertical:absolute;mso-position-vertical-relative:text;v-text-anchor:middle" o:gfxdata="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" fillcolor="black [3200]" strokecolor="black [1600]" strokeweight="2pt"/>
             </w:pict>
           </mc:Fallback>
         </mc:AlternateContent>
@@ -1399,7 +1399,7 @@
         <mc:AlternateContent>
           <mc:Choice Requires="wps">
             <w:drawing>
-              <wp:anchor distT="0" distB="0" distL="114300" distR="114300" simplePos="0" relativeHeight="251640320" behindDoc="0" locked="0" layoutInCell="1" allowOverlap="1" wp14:anchorId="7CC129F0" wp14:editId="2C80FBD1">
+              <wp:anchor distT="0" distB="0" distL="114300" distR="114300" simplePos="0" relativeHeight="251654656" behindDoc="0" locked="0" layoutInCell="1" allowOverlap="1" wp14:anchorId="7CC129F0" wp14:editId="2C80FBD1">
                 <wp:simplePos x="0" y="0"/>
                 <wp:positionH relativeFrom="column">
                   <wp:posOffset>2832868</wp:posOffset>
@@ -1475,7 +1475,7 @@
           </mc:Choice>
           <mc:Fallback>
             <w:pict>
-              <v:shape w14:anchorId="7CC129F0" id="Flèche : droite 38" o:spid="_x0000_s1028" type="#_x0000_t13" style="position:absolute;margin-left:223.05pt;margin-top:4.35pt;width:95.1pt;height:17.3pt;z-index:251640320;visibility:visible;mso-wrap-style:square;mso-width-percent:0;mso-height-percent:0;mso-wrap-distance-left:9pt;mso-wrap-distance-top:0;mso-wrap-distance-right:9pt;mso-wrap-distance-bottom:0;mso-position-horizontal:absolute;mso-position-horizontal-relative:text;mso-position-vertical:absolute;mso-position-vertical-relative:text;mso-width-percent:0;mso-height-percent:0;mso-width-relative:margin;mso-height-relative:margin;v-text-anchor:middle" o:gfxdata="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" adj="19635" fillcolor="#4f81bd [3204]" strokecolor="#243f60 [1604]" strokeweight="2pt">
+              <v:shape w14:anchorId="7CC129F0" id="Flèche : droite 38" o:spid="_x0000_s1028" type="#_x0000_t13" style="position:absolute;margin-left:223.05pt;margin-top:4.35pt;width:95.1pt;height:17.3pt;z-index:251654656;visibility:visible;mso-wrap-style:square;mso-width-percent:0;mso-height-percent:0;mso-wrap-distance-left:9pt;mso-wrap-distance-top:0;mso-wrap-distance-right:9pt;mso-wrap-distance-bottom:0;mso-position-horizontal:absolute;mso-position-horizontal-relative:text;mso-position-vertical:absolute;mso-position-vertical-relative:text;mso-width-percent:0;mso-height-percent:0;mso-width-relative:margin;mso-height-relative:margin;v-text-anchor:middle" o:gfxdata="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" adj="19635" fillcolor="#4f81bd [3204]" strokecolor="#243f60 [1604]" strokeweight="2pt">
                 <v:textbox>
                   <w:txbxContent>
                     <w:p>
@@ -1502,7 +1502,7 @@
         <mc:AlternateContent>
           <mc:Choice Requires="wps">
             <w:drawing>
-              <wp:anchor distT="0" distB="0" distL="114300" distR="114300" simplePos="0" relativeHeight="251632128" behindDoc="0" locked="0" layoutInCell="1" allowOverlap="1" wp14:anchorId="346ED096" wp14:editId="1681B966">
+              <wp:anchor distT="0" distB="0" distL="114300" distR="114300" simplePos="0" relativeHeight="251646464" behindDoc="0" locked="0" layoutInCell="1" allowOverlap="1" wp14:anchorId="346ED096" wp14:editId="1681B966">
                 <wp:simplePos x="0" y="0"/>
                 <wp:positionH relativeFrom="column">
                   <wp:posOffset>1636869</wp:posOffset>
@@ -1570,7 +1570,7 @@
           </mc:Choice>
           <mc:Fallback>
             <w:pict>
-              <v:shape w14:anchorId="1EE8F489" id="Arc 31" o:spid="_x0000_s1026" style="position:absolute;margin-left:128.9pt;margin-top:10.25pt;width:194.25pt;height:85.45pt;z-index:251632128;visibility:visible;mso-wrap-style:square;mso-height-percent:0;mso-wrap-distance-left:9pt;mso-wrap-distance-top:0;mso-wrap-distance-right:9pt;mso-wrap-distance-bottom:0;mso-position-horizontal:absolute;mso-position-horizontal-relative:text;mso-position-vertical:absolute;mso-position-vertical-relative:text;mso-height-percent:0;mso-height-relative:margin;v-text-anchor:middle" coordsize="2466975,1085215" o:gfxdata="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" path="m456118,963896nsc-287361,698424,-89598,177759,809686,33031v270076,-43465,566188,-44053,837144,-1660c2545228,171930,2756833,688591,2026440,958239l1233488,542608,456118,963896xem456118,963896nfc-287361,698424,-89598,177759,809686,33031v270076,-43465,566188,-44053,837144,-1660c2545228,171930,2756833,688591,2026440,958239e" filled="f" strokecolor="red">
+              <v:shape w14:anchorId="4F6233BA" id="Arc 31" o:spid="_x0000_s1026" style="position:absolute;margin-left:128.9pt;margin-top:10.25pt;width:194.25pt;height:85.45pt;z-index:251646464;visibility:visible;mso-wrap-style:square;mso-height-percent:0;mso-wrap-distance-left:9pt;mso-wrap-distance-top:0;mso-wrap-distance-right:9pt;mso-wrap-distance-bottom:0;mso-position-horizontal:absolute;mso-position-horizontal-relative:text;mso-position-vertical:absolute;mso-position-vertical-relative:text;mso-height-percent:0;mso-height-relative:margin;v-text-anchor:middle" coordsize="2466975,1085215" o:gfxdata="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" path="m456118,963896nsc-287361,698424,-89598,177759,809686,33031v270076,-43465,566188,-44053,837144,-1660c2545228,171930,2756833,688591,2026440,958239l1233488,542608,456118,963896xem456118,963896nfc-287361,698424,-89598,177759,809686,33031v270076,-43465,566188,-44053,837144,-1660c2545228,171930,2756833,688591,2026440,958239e" filled="f" strokecolor="red">
                 <v:stroke endarrow="block"/>
                 <v:path arrowok="t" o:connecttype="custom" o:connectlocs="456118,963896;809686,33031;1646830,31371;2026440,958239" o:connectangles="0,0,0,0"/>
               </v:shape>
@@ -1587,7 +1587,7 @@
         <mc:AlternateContent>
           <mc:Choice Requires="wps">
             <w:drawing>
-              <wp:anchor distT="0" distB="0" distL="114300" distR="114300" simplePos="0" relativeHeight="251634176" behindDoc="0" locked="0" layoutInCell="1" allowOverlap="1" wp14:anchorId="5D889E9D" wp14:editId="6E2FB11E">
+              <wp:anchor distT="0" distB="0" distL="114300" distR="114300" simplePos="0" relativeHeight="251648512" behindDoc="0" locked="0" layoutInCell="1" allowOverlap="1" wp14:anchorId="5D889E9D" wp14:editId="6E2FB11E">
                 <wp:simplePos x="0" y="0"/>
                 <wp:positionH relativeFrom="column">
                   <wp:posOffset>4313394</wp:posOffset>
@@ -1661,7 +1661,7 @@
           </mc:Choice>
           <mc:Fallback>
             <w:pict>
-              <v:shape w14:anchorId="5D889E9D" id="Flèche : droite 32" o:spid="_x0000_s1029" type="#_x0000_t13" style="position:absolute;margin-left:339.65pt;margin-top:11.2pt;width:111.75pt;height:52.25pt;z-index:251634176;visibility:visible;mso-wrap-style:square;mso-width-percent:0;mso-height-percent:0;mso-wrap-distance-left:9pt;mso-wrap-distance-top:0;mso-wrap-distance-right:9pt;mso-wrap-distance-bottom:0;mso-position-horizontal:absolute;mso-position-horizontal-relative:text;mso-position-vertical:absolute;mso-position-vertical-relative:text;mso-width-percent:0;mso-height-percent:0;mso-width-relative:margin;mso-height-relative:margin;v-text-anchor:middle" o:gfxdata="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" adj="16552" fillcolor="#4f81bd [3204]" strokecolor="#243f60 [1604]" strokeweight="2pt">
+              <v:shape w14:anchorId="5D889E9D" id="Flèche : droite 32" o:spid="_x0000_s1029" type="#_x0000_t13" style="position:absolute;margin-left:339.65pt;margin-top:11.2pt;width:111.75pt;height:52.25pt;z-index:251648512;visibility:visible;mso-wrap-style:square;mso-width-percent:0;mso-height-percent:0;mso-wrap-distance-left:9pt;mso-wrap-distance-top:0;mso-wrap-distance-right:9pt;mso-wrap-distance-bottom:0;mso-position-horizontal:absolute;mso-position-horizontal-relative:text;mso-position-vertical:absolute;mso-position-vertical-relative:text;mso-width-percent:0;mso-height-percent:0;mso-width-relative:margin;mso-height-relative:margin;v-text-anchor:middle" o:gfxdata="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" adj="16552" fillcolor="#4f81bd [3204]" strokecolor="#243f60 [1604]" strokeweight="2pt">
                 <v:textbox>
                   <w:txbxContent>
                     <w:p>
@@ -1688,7 +1688,7 @@
         <mc:AlternateContent>
           <mc:Choice Requires="wps">
             <w:drawing>
-              <wp:anchor distT="0" distB="0" distL="114300" distR="114300" simplePos="0" relativeHeight="251638272" behindDoc="0" locked="0" layoutInCell="1" allowOverlap="1" wp14:anchorId="38716CC9" wp14:editId="775468AE">
+              <wp:anchor distT="0" distB="0" distL="114300" distR="114300" simplePos="0" relativeHeight="251652608" behindDoc="0" locked="0" layoutInCell="1" allowOverlap="1" wp14:anchorId="38716CC9" wp14:editId="775468AE">
                 <wp:simplePos x="0" y="0"/>
                 <wp:positionH relativeFrom="column">
                   <wp:posOffset>3643469</wp:posOffset>
@@ -1764,7 +1764,7 @@
           </mc:Choice>
           <mc:Fallback>
             <w:pict>
-              <v:shape w14:anchorId="38716CC9" id="Flèche : droite 36" o:spid="_x0000_s1030" type="#_x0000_t13" style="position:absolute;margin-left:286.9pt;margin-top:18.45pt;width:29.55pt;height:17.3pt;rotation:180;z-index:251638272;visibility:visible;mso-wrap-style:square;mso-width-percent:0;mso-height-percent:0;mso-wrap-distance-left:9pt;mso-wrap-distance-top:0;mso-wrap-distance-right:9pt;mso-wrap-distance-bottom:0;mso-position-horizontal:absolute;mso-position-horizontal-relative:text;mso-position-vertical:absolute;mso-position-vertical-relative:text;mso-width-percent:0;mso-height-percent:0;mso-width-relative:margin;mso-height-relative:margin;v-text-anchor:middle" o:gfxdata="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" adj="15277" fillcolor="#4f81bd [3204]" strokecolor="#243f60 [1604]" strokeweight="2pt">
+              <v:shape w14:anchorId="38716CC9" id="Flèche : droite 36" o:spid="_x0000_s1030" type="#_x0000_t13" style="position:absolute;margin-left:286.9pt;margin-top:18.45pt;width:29.55pt;height:17.3pt;rotation:180;z-index:251652608;visibility:visible;mso-wrap-style:square;mso-width-percent:0;mso-height-percent:0;mso-wrap-distance-left:9pt;mso-wrap-distance-top:0;mso-wrap-distance-right:9pt;mso-wrap-distance-bottom:0;mso-position-horizontal:absolute;mso-position-horizontal-relative:text;mso-position-vertical:absolute;mso-position-vertical-relative:text;mso-width-percent:0;mso-height-percent:0;mso-width-relative:margin;mso-height-relative:margin;v-text-anchor:middle" o:gfxdata="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" adj="15277" fillcolor="#4f81bd [3204]" strokecolor="#243f60 [1604]" strokeweight="2pt">
                 <v:textbox>
                   <w:txbxContent>
                     <w:p>
@@ -1791,7 +1791,7 @@
         <mc:AlternateContent>
           <mc:Choice Requires="wps">
             <w:drawing>
-              <wp:anchor distT="0" distB="0" distL="114300" distR="114300" simplePos="0" relativeHeight="251637248" behindDoc="0" locked="0" layoutInCell="1" allowOverlap="1" wp14:anchorId="6634193E" wp14:editId="3C0A0034">
+              <wp:anchor distT="0" distB="0" distL="114300" distR="114300" simplePos="0" relativeHeight="251651584" behindDoc="0" locked="0" layoutInCell="1" allowOverlap="1" wp14:anchorId="6634193E" wp14:editId="3C0A0034">
                 <wp:simplePos x="0" y="0"/>
                 <wp:positionH relativeFrom="column">
                   <wp:posOffset>1702018</wp:posOffset>
@@ -1867,7 +1867,7 @@
           </mc:Choice>
           <mc:Fallback>
             <w:pict>
-              <v:shape w14:anchorId="6634193E" id="Flèche : droite 35" o:spid="_x0000_s1031" type="#_x0000_t13" style="position:absolute;margin-left:134pt;margin-top:14.35pt;width:41pt;height:17.3pt;rotation:-90;z-index:251637248;visibility:visible;mso-wrap-style:square;mso-width-percent:0;mso-height-percent:0;mso-wrap-distance-left:9pt;mso-wrap-distance-top:0;mso-wrap-distance-right:9pt;mso-wrap-distance-bottom:0;mso-position-horizontal:absolute;mso-position-horizontal-relative:text;mso-position-vertical:absolute;mso-position-vertical-relative:text;mso-width-percent:0;mso-height-percent:0;mso-width-relative:margin;mso-height-relative:margin;v-text-anchor:middle" o:gfxdata="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" adj="17045" fillcolor="#c0504d [3205]" strokecolor="#622423 [1605]" strokeweight="2pt">
+              <v:shape w14:anchorId="6634193E" id="Flèche : droite 35" o:spid="_x0000_s1031" type="#_x0000_t13" style="position:absolute;margin-left:134pt;margin-top:14.35pt;width:41pt;height:17.3pt;rotation:-90;z-index:251651584;visibility:visible;mso-wrap-style:square;mso-width-percent:0;mso-height-percent:0;mso-wrap-distance-left:9pt;mso-wrap-distance-top:0;mso-wrap-distance-right:9pt;mso-wrap-distance-bottom:0;mso-position-horizontal:absolute;mso-position-horizontal-relative:text;mso-position-vertical:absolute;mso-position-vertical-relative:text;mso-width-percent:0;mso-height-percent:0;mso-width-relative:margin;mso-height-relative:margin;v-text-anchor:middle" o:gfxdata="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" adj="17045" fillcolor="#c0504d [3205]" strokecolor="#622423 [1605]" strokeweight="2pt">
                 <v:textbox>
                   <w:txbxContent>
                     <w:p>
@@ -1896,7 +1896,7 @@
         <mc:AlternateContent>
           <mc:Choice Requires="wps">
             <w:drawing>
-              <wp:anchor distT="0" distB="0" distL="114300" distR="114300" simplePos="0" relativeHeight="251639296" behindDoc="0" locked="0" layoutInCell="1" allowOverlap="1" wp14:anchorId="2BE10530" wp14:editId="10C9FA91">
+              <wp:anchor distT="0" distB="0" distL="114300" distR="114300" simplePos="0" relativeHeight="251653632" behindDoc="0" locked="0" layoutInCell="1" allowOverlap="1" wp14:anchorId="2BE10530" wp14:editId="10C9FA91">
                 <wp:simplePos x="0" y="0"/>
                 <wp:positionH relativeFrom="column">
                   <wp:posOffset>3957476</wp:posOffset>
@@ -1972,7 +1972,7 @@
           </mc:Choice>
           <mc:Fallback>
             <w:pict>
-              <v:shape w14:anchorId="2BE10530" id="Flèche : droite 37" o:spid="_x0000_s1032" type="#_x0000_t13" style="position:absolute;margin-left:311.6pt;margin-top:14.7pt;width:18.75pt;height:17.3pt;rotation:90;z-index:251639296;visibility:visible;mso-wrap-style:square;mso-width-percent:0;mso-height-percent:0;mso-wrap-distance-left:9pt;mso-wrap-distance-top:0;mso-wrap-distance-right:9pt;mso-wrap-distance-bottom:0;mso-position-horizontal:absolute;mso-position-horizontal-relative:text;mso-position-vertical:absolute;mso-position-vertical-relative:text;mso-width-percent:0;mso-height-percent:0;mso-width-relative:margin;mso-height-relative:margin;v-text-anchor:middle" o:gfxdata="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" adj="11635" fillcolor="#c0504d [3205]" strokecolor="#622423 [1605]" strokeweight="2pt">
+              <v:shape w14:anchorId="2BE10530" id="Flèche : droite 37" o:spid="_x0000_s1032" type="#_x0000_t13" style="position:absolute;margin-left:311.6pt;margin-top:14.7pt;width:18.75pt;height:17.3pt;rotation:90;z-index:251653632;visibility:visible;mso-wrap-style:square;mso-width-percent:0;mso-height-percent:0;mso-wrap-distance-left:9pt;mso-wrap-distance-top:0;mso-wrap-distance-right:9pt;mso-wrap-distance-bottom:0;mso-position-horizontal:absolute;mso-position-horizontal-relative:text;mso-position-vertical:absolute;mso-position-vertical-relative:text;mso-width-percent:0;mso-height-percent:0;mso-width-relative:margin;mso-height-relative:margin;v-text-anchor:middle" o:gfxdata="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" adj="11635" fillcolor="#c0504d [3205]" strokecolor="#622423 [1605]" strokeweight="2pt">
                 <v:textbox>
                   <w:txbxContent>
                     <w:p>
@@ -2001,7 +2001,7 @@
         <mc:AlternateContent>
           <mc:Choice Requires="wps">
             <w:drawing>
-              <wp:anchor distT="0" distB="0" distL="114300" distR="114300" simplePos="0" relativeHeight="251666944" behindDoc="0" locked="0" layoutInCell="1" allowOverlap="1" wp14:anchorId="21CDF24E" wp14:editId="42F65E86">
+              <wp:anchor distT="0" distB="0" distL="114300" distR="114300" simplePos="0" relativeHeight="251665920" behindDoc="0" locked="0" layoutInCell="1" allowOverlap="1" wp14:anchorId="21CDF24E" wp14:editId="42F65E86">
                 <wp:simplePos x="0" y="0"/>
                 <wp:positionH relativeFrom="column">
                   <wp:posOffset>4001874</wp:posOffset>
@@ -2057,7 +2057,7 @@
           </mc:Choice>
           <mc:Fallback>
             <w:pict>
-              <v:oval w14:anchorId="354075D3" id="Ellipse 44" o:spid="_x0000_s1026" style="position:absolute;margin-left:315.1pt;margin-top:3.5pt;width:11.3pt;height:11.3pt;z-index:251666944;visibility:visible;mso-wrap-style:square;mso-wrap-distance-left:9pt;mso-wrap-distance-top:0;mso-wrap-distance-right:9pt;mso-wrap-distance-bottom:0;mso-position-horizontal:absolute;mso-position-horizontal-relative:text;mso-position-vertical:absolute;mso-position-vertical-relative:text;v-text-anchor:middle" o:gfxdata="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" fillcolor="black [3200]" strokecolor="black [1600]" strokeweight="2pt"/>
+              <v:oval w14:anchorId="5B2B0B93" id="Ellipse 44" o:spid="_x0000_s1026" style="position:absolute;margin-left:315.1pt;margin-top:3.5pt;width:11.3pt;height:11.3pt;z-index:251665920;visibility:visible;mso-wrap-style:square;mso-wrap-distance-left:9pt;mso-wrap-distance-top:0;mso-wrap-distance-right:9pt;mso-wrap-distance-bottom:0;mso-position-horizontal:absolute;mso-position-horizontal-relative:text;mso-position-vertical:absolute;mso-position-vertical-relative:text;v-text-anchor:middle" o:gfxdata="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" fillcolor="black [3200]" strokecolor="black [1600]" strokeweight="2pt"/>
             </w:pict>
           </mc:Fallback>
         </mc:AlternateContent>
@@ -2071,7 +2071,7 @@
         <mc:AlternateContent>
           <mc:Choice Requires="wps">
             <w:drawing>
-              <wp:anchor distT="0" distB="0" distL="114300" distR="114300" simplePos="0" relativeHeight="251643392" behindDoc="0" locked="0" layoutInCell="1" allowOverlap="1" wp14:anchorId="6A1043FC" wp14:editId="06FFB647">
+              <wp:anchor distT="0" distB="0" distL="114300" distR="114300" simplePos="0" relativeHeight="251657728" behindDoc="0" locked="0" layoutInCell="1" allowOverlap="1" wp14:anchorId="6A1043FC" wp14:editId="06FFB647">
                 <wp:simplePos x="0" y="0"/>
                 <wp:positionH relativeFrom="column">
                   <wp:posOffset>2574290</wp:posOffset>
@@ -2147,7 +2147,7 @@
           </mc:Choice>
           <mc:Fallback>
             <w:pict>
-              <v:shape w14:anchorId="6A1043FC" id="Flèche : droite 40" o:spid="_x0000_s1033" type="#_x0000_t13" style="position:absolute;margin-left:202.7pt;margin-top:4.7pt;width:29.55pt;height:17.3pt;rotation:180;z-index:251643392;visibility:visible;mso-wrap-style:square;mso-width-percent:0;mso-height-percent:0;mso-wrap-distance-left:9pt;mso-wrap-distance-top:0;mso-wrap-distance-right:9pt;mso-wrap-distance-bottom:0;mso-position-horizontal:absolute;mso-position-horizontal-relative:text;mso-position-vertical:absolute;mso-position-vertical-relative:text;mso-width-percent:0;mso-height-percent:0;mso-width-relative:margin;mso-height-relative:margin;v-text-anchor:middle" o:gfxdata="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" adj="15277" fillcolor="#4f81bd [3204]" strokecolor="#243f60 [1604]" strokeweight="2pt">
+              <v:shape w14:anchorId="6A1043FC" id="Flèche : droite 40" o:spid="_x0000_s1033" type="#_x0000_t13" style="position:absolute;margin-left:202.7pt;margin-top:4.7pt;width:29.55pt;height:17.3pt;rotation:180;z-index:251657728;visibility:visible;mso-wrap-style:square;mso-width-percent:0;mso-height-percent:0;mso-wrap-distance-left:9pt;mso-wrap-distance-top:0;mso-wrap-distance-right:9pt;mso-wrap-distance-bottom:0;mso-position-horizontal:absolute;mso-position-horizontal-relative:text;mso-position-vertical:absolute;mso-position-vertical-relative:text;mso-width-percent:0;mso-height-percent:0;mso-width-relative:margin;mso-height-relative:margin;v-text-anchor:middle" o:gfxdata="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" adj="15277" fillcolor="#4f81bd [3204]" strokecolor="#243f60 [1604]" strokeweight="2pt">
                 <v:textbox>
                   <w:txbxContent>
                     <w:p>
@@ -2176,7 +2176,7 @@
         <mc:AlternateContent>
           <mc:Choice Requires="wps">
             <w:drawing>
-              <wp:anchor distT="0" distB="0" distL="114300" distR="114300" simplePos="0" relativeHeight="251657728" behindDoc="0" locked="0" layoutInCell="1" allowOverlap="1" wp14:anchorId="373EFD54" wp14:editId="1DB6F867">
+              <wp:anchor distT="0" distB="0" distL="114300" distR="114300" simplePos="0" relativeHeight="251661824" behindDoc="0" locked="0" layoutInCell="1" allowOverlap="1" wp14:anchorId="373EFD54" wp14:editId="1DB6F867">
                 <wp:simplePos x="0" y="0"/>
                 <wp:positionH relativeFrom="column">
                   <wp:posOffset>2921711</wp:posOffset>
@@ -2232,7 +2232,7 @@
           </mc:Choice>
           <mc:Fallback>
             <w:pict>
-              <v:oval w14:anchorId="77234F55" id="Ellipse 42" o:spid="_x0000_s1026" style="position:absolute;margin-left:230.05pt;margin-top:7.95pt;width:11.3pt;height:11.3pt;z-index:251657728;visibility:visible;mso-wrap-style:square;mso-wrap-distance-left:9pt;mso-wrap-distance-top:0;mso-wrap-distance-right:9pt;mso-wrap-distance-bottom:0;mso-position-horizontal:absolute;mso-position-horizontal-relative:text;mso-position-vertical:absolute;mso-position-vertical-relative:text;v-text-anchor:middle" o:gfxdata="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" fillcolor="black [3200]" strokecolor="black [1600]" strokeweight="2pt"/>
+              <v:oval w14:anchorId="7FFACC42" id="Ellipse 42" o:spid="_x0000_s1026" style="position:absolute;margin-left:230.05pt;margin-top:7.95pt;width:11.3pt;height:11.3pt;z-index:251661824;visibility:visible;mso-wrap-style:square;mso-wrap-distance-left:9pt;mso-wrap-distance-top:0;mso-wrap-distance-right:9pt;mso-wrap-distance-bottom:0;mso-position-horizontal:absolute;mso-position-horizontal-relative:text;mso-position-vertical:absolute;mso-position-vertical-relative:text;v-text-anchor:middle" o:gfxdata="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" fillcolor="black [3200]" strokecolor="black [1600]" strokeweight="2pt"/>
             </w:pict>
           </mc:Fallback>
         </mc:AlternateContent>
@@ -2246,7 +2246,7 @@
         <mc:AlternateContent>
           <mc:Choice Requires="wps">
             <w:drawing>
-              <wp:anchor distT="0" distB="0" distL="114300" distR="114300" simplePos="0" relativeHeight="251656704" behindDoc="0" locked="0" layoutInCell="1" allowOverlap="1" wp14:anchorId="1132BAD7" wp14:editId="24934362">
+              <wp:anchor distT="0" distB="0" distL="114300" distR="114300" simplePos="0" relativeHeight="251660800" behindDoc="0" locked="0" layoutInCell="1" allowOverlap="1" wp14:anchorId="1132BAD7" wp14:editId="24934362">
                 <wp:simplePos x="0" y="0"/>
                 <wp:positionH relativeFrom="column">
                   <wp:posOffset>1910801</wp:posOffset>
@@ -2314,7 +2314,7 @@
           </mc:Choice>
           <mc:Fallback>
             <w:pict>
-              <v:oval w14:anchorId="1132BAD7" id="Ellipse 41" o:spid="_x0000_s1034" style="position:absolute;margin-left:150.45pt;margin-top:3.7pt;width:11.3pt;height:11.3pt;z-index:251656704;visibility:visible;mso-wrap-style:square;mso-wrap-distance-left:9pt;mso-wrap-distance-top:0;mso-wrap-distance-right:9pt;mso-wrap-distance-bottom:0;mso-position-horizontal:absolute;mso-position-horizontal-relative:text;mso-position-vertical:absolute;mso-position-vertical-relative:text;v-text-anchor:middle" o:gfxdata="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" fillcolor="black [3200]" strokecolor="black [1600]" strokeweight="2pt">
+              <v:oval w14:anchorId="1132BAD7" id="Ellipse 41" o:spid="_x0000_s1034" style="position:absolute;margin-left:150.45pt;margin-top:3.7pt;width:11.3pt;height:11.3pt;z-index:251660800;visibility:visible;mso-wrap-style:square;mso-wrap-distance-left:9pt;mso-wrap-distance-top:0;mso-wrap-distance-right:9pt;mso-wrap-distance-bottom:0;mso-position-horizontal:absolute;mso-position-horizontal-relative:text;mso-position-vertical:absolute;mso-position-vertical-relative:text;v-text-anchor:middle" o:gfxdata="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" fillcolor="black [3200]" strokecolor="black [1600]" strokeweight="2pt">
                 <v:textbox>
                   <w:txbxContent>
                     <w:p>
@@ -2339,7 +2339,7 @@
         <mc:AlternateContent>
           <mc:Choice Requires="wps">
             <w:drawing>
-              <wp:anchor distT="0" distB="0" distL="114300" distR="114300" simplePos="0" relativeHeight="251636224" behindDoc="0" locked="0" layoutInCell="1" allowOverlap="1" wp14:anchorId="629DC87E" wp14:editId="0BBAF53D">
+              <wp:anchor distT="0" distB="0" distL="114300" distR="114300" simplePos="0" relativeHeight="251650560" behindDoc="0" locked="0" layoutInCell="1" allowOverlap="1" wp14:anchorId="629DC87E" wp14:editId="0BBAF53D">
                 <wp:simplePos x="0" y="0"/>
                 <wp:positionH relativeFrom="column">
                   <wp:posOffset>1535781</wp:posOffset>
@@ -2415,7 +2415,7 @@
           </mc:Choice>
           <mc:Fallback>
             <w:pict>
-              <v:shape w14:anchorId="629DC87E" id="Flèche : droite 34" o:spid="_x0000_s1035" type="#_x0000_t13" style="position:absolute;margin-left:120.95pt;margin-top:2pt;width:29.55pt;height:17.3pt;rotation:180;z-index:251636224;visibility:visible;mso-wrap-style:square;mso-width-percent:0;mso-height-percent:0;mso-wrap-distance-left:9pt;mso-wrap-distance-top:0;mso-wrap-distance-right:9pt;mso-wrap-distance-bottom:0;mso-position-horizontal:absolute;mso-position-horizontal-relative:text;mso-position-vertical:absolute;mso-position-vertical-relative:text;mso-width-percent:0;mso-height-percent:0;mso-width-relative:margin;mso-height-relative:margin;v-text-anchor:middle" o:gfxdata="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" adj="15275" fillcolor="#4f81bd [3204]" strokecolor="#243f60 [1604]" strokeweight="2pt">
+              <v:shape w14:anchorId="629DC87E" id="Flèche : droite 34" o:spid="_x0000_s1035" type="#_x0000_t13" style="position:absolute;margin-left:120.95pt;margin-top:2pt;width:29.55pt;height:17.3pt;rotation:180;z-index:251650560;visibility:visible;mso-wrap-style:square;mso-width-percent:0;mso-height-percent:0;mso-wrap-distance-left:9pt;mso-wrap-distance-top:0;mso-wrap-distance-right:9pt;mso-wrap-distance-bottom:0;mso-position-horizontal:absolute;mso-position-horizontal-relative:text;mso-position-vertical:absolute;mso-position-vertical-relative:text;mso-width-percent:0;mso-height-percent:0;mso-width-relative:margin;mso-height-relative:margin;v-text-anchor:middle" o:gfxdata="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" adj="15275" fillcolor="#4f81bd [3204]" strokecolor="#243f60 [1604]" strokeweight="2pt">
                 <v:textbox>
                   <w:txbxContent>
                     <w:p>
@@ -2442,7 +2442,7 @@
         <mc:AlternateContent>
           <mc:Choice Requires="wps">
             <w:drawing>
-              <wp:anchor distT="0" distB="0" distL="114300" distR="114300" simplePos="0" relativeHeight="251633152" behindDoc="0" locked="0" layoutInCell="1" allowOverlap="1" wp14:anchorId="0E471D43" wp14:editId="6A2689BF">
+              <wp:anchor distT="0" distB="0" distL="114300" distR="114300" simplePos="0" relativeHeight="251647488" behindDoc="0" locked="0" layoutInCell="1" allowOverlap="1" wp14:anchorId="0E471D43" wp14:editId="6A2689BF">
                 <wp:simplePos x="0" y="0"/>
                 <wp:positionH relativeFrom="column">
                   <wp:posOffset>2133990</wp:posOffset>
@@ -2501,7 +2501,7 @@
           </mc:Choice>
           <mc:Fallback>
             <w:pict>
-              <v:line w14:anchorId="3ABFC4C8" id="Connecteur droit 33" o:spid="_x0000_s1026" style="position:absolute;flip:y;z-index:251633152;visibility:visible;mso-wrap-style:square;mso-width-percent:0;mso-height-percent:0;mso-wrap-distance-left:9pt;mso-wrap-distance-top:0;mso-wrap-distance-right:9pt;mso-wrap-distance-bottom:0;mso-position-horizontal:absolute;mso-position-horizontal-relative:text;mso-position-vertical:absolute;mso-position-vertical-relative:text;mso-width-percent:0;mso-height-percent:0;mso-width-relative:margin;mso-height-relative:margin" from="168.05pt,12.8pt" to="289.15pt,12.8pt" o:gfxdata="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" strokecolor="#4579b8 [3044]">
+              <v:line w14:anchorId="39F9382D" id="Connecteur droit 33" o:spid="_x0000_s1026" style="position:absolute;flip:y;z-index:251647488;visibility:visible;mso-wrap-style:square;mso-width-percent:0;mso-height-percent:0;mso-wrap-distance-left:9pt;mso-wrap-distance-top:0;mso-wrap-distance-right:9pt;mso-wrap-distance-bottom:0;mso-position-horizontal:absolute;mso-position-horizontal-relative:text;mso-position-vertical:absolute;mso-position-vertical-relative:text;mso-width-percent:0;mso-height-percent:0;mso-width-relative:margin;mso-height-relative:margin" from="168.05pt,12.8pt" to="289.15pt,12.8pt" o:gfxdata="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" strokecolor="#4579b8 [3044]">
                 <v:stroke startarrow="block"/>
               </v:line>
             </w:pict>
@@ -2518,27 +2518,14 @@
       <w:r>
         <w:t xml:space="preserve">Figure </w:t>
       </w:r>
-      <w:r>
-        <w:fldChar w:fldCharType="begin"/>
-      </w:r>
-      <w:r>
-        <w:instrText xml:space="preserve"> SEQ Figure \* ARABIC </w:instrText>
-      </w:r>
-      <w:r>
-        <w:fldChar w:fldCharType="separate"/>
-      </w:r>
-      <w:r>
-        <w:rPr>
-          <w:noProof/>
-        </w:rPr>
-        <w:t>3</w:t>
-      </w:r>
-      <w:r>
-        <w:rPr>
-          <w:noProof/>
-        </w:rPr>
-        <w:fldChar w:fldCharType="end"/>
-      </w:r>
+      <w:fldSimple w:instr=" SEQ Figure \* ARABIC ">
+        <w:r>
+          <w:rPr>
+            <w:noProof/>
+          </w:rPr>
+          <w:t>3</w:t>
+        </w:r>
+      </w:fldSimple>
       <w:r>
         <w:t xml:space="preserve"> : Vue de coté (plan XZ)</w:t>
       </w:r>
@@ -2641,7 +2628,7 @@
         <mc:AlternateContent>
           <mc:Choice Requires="wps">
             <w:drawing>
-              <wp:anchor distT="0" distB="0" distL="114300" distR="114300" simplePos="0" relativeHeight="251667968" behindDoc="0" locked="0" layoutInCell="1" allowOverlap="1" wp14:anchorId="7FDCC3A8" wp14:editId="59AF9B73">
+              <wp:anchor distT="0" distB="0" distL="114300" distR="114300" simplePos="0" relativeHeight="251666944" behindDoc="0" locked="0" layoutInCell="1" allowOverlap="1" wp14:anchorId="7FDCC3A8" wp14:editId="59AF9B73">
                 <wp:simplePos x="0" y="0"/>
                 <wp:positionH relativeFrom="column">
                   <wp:posOffset>1636869</wp:posOffset>
@@ -2709,7 +2696,7 @@
           </mc:Choice>
           <mc:Fallback>
             <w:pict>
-              <v:shape w14:anchorId="0DE28124" id="Arc 48" o:spid="_x0000_s1026" style="position:absolute;margin-left:128.9pt;margin-top:10.25pt;width:194.25pt;height:85.45pt;z-index:251667968;visibility:visible;mso-wrap-style:square;mso-height-percent:0;mso-wrap-distance-left:9pt;mso-wrap-distance-top:0;mso-wrap-distance-right:9pt;mso-wrap-distance-bottom:0;mso-position-horizontal:absolute;mso-position-horizontal-relative:text;mso-position-vertical:absolute;mso-position-vertical-relative:text;mso-height-percent:0;mso-height-relative:margin;v-text-anchor:middle" coordsize="2466975,1085215" o:gfxdata="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" path="m456118,963896nsc-287361,698424,-89598,177759,809686,33031v270076,-43465,566188,-44053,837144,-1660c2545228,171930,2756833,688591,2026440,958239l1233488,542608,456118,963896xem456118,963896nfc-287361,698424,-89598,177759,809686,33031v270076,-43465,566188,-44053,837144,-1660c2545228,171930,2756833,688591,2026440,958239e" filled="f" strokecolor="red">
+              <v:shape w14:anchorId="4EC5FEE8" id="Arc 48" o:spid="_x0000_s1026" style="position:absolute;margin-left:128.9pt;margin-top:10.25pt;width:194.25pt;height:85.45pt;z-index:251666944;visibility:visible;mso-wrap-style:square;mso-height-percent:0;mso-wrap-distance-left:9pt;mso-wrap-distance-top:0;mso-wrap-distance-right:9pt;mso-wrap-distance-bottom:0;mso-position-horizontal:absolute;mso-position-horizontal-relative:text;mso-position-vertical:absolute;mso-position-vertical-relative:text;mso-height-percent:0;mso-height-relative:margin;v-text-anchor:middle" coordsize="2466975,1085215" o:gfxdata="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" path="m456118,963896nsc-287361,698424,-89598,177759,809686,33031v270076,-43465,566188,-44053,837144,-1660c2545228,171930,2756833,688591,2026440,958239l1233488,542608,456118,963896xem456118,963896nfc-287361,698424,-89598,177759,809686,33031v270076,-43465,566188,-44053,837144,-1660c2545228,171930,2756833,688591,2026440,958239e" filled="f" strokecolor="red">
                 <v:stroke endarrow="block"/>
                 <v:path arrowok="t" o:connecttype="custom" o:connectlocs="456118,963896;809686,33031;1646830,31371;2026440,958239" o:connectangles="0,0,0,0"/>
               </v:shape>
@@ -2726,7 +2713,7 @@
         <mc:AlternateContent>
           <mc:Choice Requires="wps">
             <w:drawing>
-              <wp:anchor distT="0" distB="0" distL="114300" distR="114300" simplePos="0" relativeHeight="251668992" behindDoc="0" locked="0" layoutInCell="1" allowOverlap="1" wp14:anchorId="7FEE438A" wp14:editId="07E3F32E">
+              <wp:anchor distT="0" distB="0" distL="114300" distR="114300" simplePos="0" relativeHeight="251667968" behindDoc="0" locked="0" layoutInCell="1" allowOverlap="1" wp14:anchorId="7FEE438A" wp14:editId="07E3F32E">
                 <wp:simplePos x="0" y="0"/>
                 <wp:positionH relativeFrom="column">
                   <wp:posOffset>4313394</wp:posOffset>
@@ -2800,7 +2787,7 @@
           </mc:Choice>
           <mc:Fallback>
             <w:pict>
-              <v:shape w14:anchorId="7FEE438A" id="Flèche : droite 49" o:spid="_x0000_s1036" type="#_x0000_t13" style="position:absolute;margin-left:339.65pt;margin-top:11.2pt;width:111.75pt;height:52.25pt;z-index:251668992;visibility:visible;mso-wrap-style:square;mso-width-percent:0;mso-height-percent:0;mso-wrap-distance-left:9pt;mso-wrap-distance-top:0;mso-wrap-distance-right:9pt;mso-wrap-distance-bottom:0;mso-position-horizontal:absolute;mso-position-horizontal-relative:text;mso-position-vertical:absolute;mso-position-vertical-relative:text;mso-width-percent:0;mso-height-percent:0;mso-width-relative:margin;mso-height-relative:margin;v-text-anchor:middle" o:gfxdata="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" adj="16552" fillcolor="#4f81bd [3204]" strokecolor="#243f60 [1604]" strokeweight="2pt">
+              <v:shape w14:anchorId="7FEE438A" id="Flèche : droite 49" o:spid="_x0000_s1036" type="#_x0000_t13" style="position:absolute;margin-left:339.65pt;margin-top:11.2pt;width:111.75pt;height:52.25pt;z-index:251667968;visibility:visible;mso-wrap-style:square;mso-width-percent:0;mso-height-percent:0;mso-wrap-distance-left:9pt;mso-wrap-distance-top:0;mso-wrap-distance-right:9pt;mso-wrap-distance-bottom:0;mso-position-horizontal:absolute;mso-position-horizontal-relative:text;mso-position-vertical:absolute;mso-position-vertical-relative:text;mso-width-percent:0;mso-height-percent:0;mso-width-relative:margin;mso-height-relative:margin;v-text-anchor:middle" o:gfxdata="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" adj="16552" fillcolor="#4f81bd [3204]" strokecolor="#243f60 [1604]" strokeweight="2pt">
                 <v:textbox>
                   <w:txbxContent>
                     <w:p>
@@ -2828,7 +2815,7 @@
         <mc:AlternateContent>
           <mc:Choice Requires="wps">
             <w:drawing>
-              <wp:anchor distT="0" distB="0" distL="114300" distR="114300" simplePos="0" relativeHeight="251675136" behindDoc="0" locked="0" layoutInCell="1" allowOverlap="1" wp14:anchorId="60CC79F3" wp14:editId="24ED9AC2">
+              <wp:anchor distT="0" distB="0" distL="114300" distR="114300" simplePos="0" relativeHeight="251674112" behindDoc="0" locked="0" layoutInCell="1" allowOverlap="1" wp14:anchorId="60CC79F3" wp14:editId="24ED9AC2">
                 <wp:simplePos x="0" y="0"/>
                 <wp:positionH relativeFrom="column">
                   <wp:posOffset>2027091</wp:posOffset>
@@ -2904,7 +2891,7 @@
                 <v:stroke joinstyle="miter"/>
                 <v:path gradientshapeok="t" o:connecttype="rect"/>
               </v:shapetype>
-              <v:shape id="Zone de texte 59" o:spid="_x0000_s1037" type="#_x0000_t202" style="position:absolute;margin-left:159.6pt;margin-top:1.25pt;width:136.5pt;height:20.4pt;z-index:251675136;visibility:visible;mso-wrap-style:square;mso-width-percent:0;mso-wrap-distance-left:9pt;mso-wrap-distance-top:0;mso-wrap-distance-right:9pt;mso-wrap-distance-bottom:0;mso-position-horizontal:absolute;mso-position-horizontal-relative:text;mso-position-vertical:absolute;mso-position-vertical-relative:text;mso-width-percent:0;mso-width-relative:margin;v-text-anchor:top" o:gfxdata="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" fillcolor="white [3201]" strokeweight=".5pt">
+              <v:shape id="Zone de texte 59" o:spid="_x0000_s1037" type="#_x0000_t202" style="position:absolute;margin-left:159.6pt;margin-top:1.25pt;width:136.5pt;height:20.4pt;z-index:251674112;visibility:visible;mso-wrap-style:square;mso-width-percent:0;mso-wrap-distance-left:9pt;mso-wrap-distance-top:0;mso-wrap-distance-right:9pt;mso-wrap-distance-bottom:0;mso-position-horizontal:absolute;mso-position-horizontal-relative:text;mso-position-vertical:absolute;mso-position-vertical-relative:text;mso-width-percent:0;mso-width-relative:margin;v-text-anchor:top" o:gfxdata="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" fillcolor="white [3201]" strokeweight=".5pt">
                 <v:textbox>
                   <w:txbxContent>
                     <w:p>
@@ -2942,7 +2929,7 @@
         <mc:AlternateContent>
           <mc:Choice Requires="wps">
             <w:drawing>
-              <wp:anchor distT="0" distB="0" distL="114300" distR="114300" simplePos="0" relativeHeight="251673088" behindDoc="0" locked="0" layoutInCell="1" allowOverlap="1" wp14:anchorId="33DFEBEC" wp14:editId="695B7B24">
+              <wp:anchor distT="0" distB="0" distL="114300" distR="114300" simplePos="0" relativeHeight="251672064" behindDoc="0" locked="0" layoutInCell="1" allowOverlap="1" wp14:anchorId="33DFEBEC" wp14:editId="695B7B24">
                 <wp:simplePos x="0" y="0"/>
                 <wp:positionH relativeFrom="column">
                   <wp:posOffset>2549051</wp:posOffset>
@@ -2998,7 +2985,7 @@
           </mc:Choice>
           <mc:Fallback>
             <w:pict>
-              <v:oval w14:anchorId="3D7B49B8" id="Ellipse 46" o:spid="_x0000_s1026" style="position:absolute;margin-left:200.7pt;margin-top:6.9pt;width:11.25pt;height:11.25pt;z-index:251673088;visibility:visible;mso-wrap-style:square;mso-wrap-distance-left:9pt;mso-wrap-distance-top:0;mso-wrap-distance-right:9pt;mso-wrap-distance-bottom:0;mso-position-horizontal:absolute;mso-position-horizontal-relative:text;mso-position-vertical:absolute;mso-position-vertical-relative:text;v-text-anchor:middle" o:gfxdata="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" fillcolor="black [3200]" strokecolor="black [1600]" strokeweight="2pt"/>
+              <v:oval w14:anchorId="1B086D45" id="Ellipse 46" o:spid="_x0000_s1026" style="position:absolute;margin-left:200.7pt;margin-top:6.9pt;width:11.25pt;height:11.25pt;z-index:251672064;visibility:visible;mso-wrap-style:square;mso-wrap-distance-left:9pt;mso-wrap-distance-top:0;mso-wrap-distance-right:9pt;mso-wrap-distance-bottom:0;mso-position-horizontal:absolute;mso-position-horizontal-relative:text;mso-position-vertical:absolute;mso-position-vertical-relative:text;v-text-anchor:middle" o:gfxdata="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" fillcolor="black [3200]" strokecolor="black [1600]" strokeweight="2pt"/>
             </w:pict>
           </mc:Fallback>
         </mc:AlternateContent>
@@ -3012,7 +2999,7 @@
         <mc:AlternateContent>
           <mc:Choice Requires="wps">
             <w:drawing>
-              <wp:anchor distT="0" distB="0" distL="114300" distR="114300" simplePos="0" relativeHeight="251671040" behindDoc="0" locked="0" layoutInCell="1" allowOverlap="1" wp14:anchorId="6532C226" wp14:editId="5543337D">
+              <wp:anchor distT="0" distB="0" distL="114300" distR="114300" simplePos="0" relativeHeight="251670016" behindDoc="0" locked="0" layoutInCell="1" allowOverlap="1" wp14:anchorId="6532C226" wp14:editId="5543337D">
                 <wp:simplePos x="0" y="0"/>
                 <wp:positionH relativeFrom="column">
                   <wp:posOffset>3053715</wp:posOffset>
@@ -3068,7 +3055,7 @@
           </mc:Choice>
           <mc:Fallback>
             <w:pict>
-              <v:oval w14:anchorId="0A789BD1" id="Ellipse 55" o:spid="_x0000_s1026" style="position:absolute;margin-left:240.45pt;margin-top:7.8pt;width:11.25pt;height:11.25pt;z-index:251671040;visibility:visible;mso-wrap-style:square;mso-wrap-distance-left:9pt;mso-wrap-distance-top:0;mso-wrap-distance-right:9pt;mso-wrap-distance-bottom:0;mso-position-horizontal:absolute;mso-position-horizontal-relative:text;mso-position-vertical:absolute;mso-position-vertical-relative:text;v-text-anchor:middle" o:gfxdata="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" fillcolor="black [3200]" strokecolor="black [1600]" strokeweight="2pt"/>
+              <v:oval w14:anchorId="219F8DCB" id="Ellipse 55" o:spid="_x0000_s1026" style="position:absolute;margin-left:240.45pt;margin-top:7.8pt;width:11.25pt;height:11.25pt;z-index:251670016;visibility:visible;mso-wrap-style:square;mso-wrap-distance-left:9pt;mso-wrap-distance-top:0;mso-wrap-distance-right:9pt;mso-wrap-distance-bottom:0;mso-position-horizontal:absolute;mso-position-horizontal-relative:text;mso-position-vertical:absolute;mso-position-vertical-relative:text;v-text-anchor:middle" o:gfxdata="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" fillcolor="black [3200]" strokecolor="black [1600]" strokeweight="2pt"/>
             </w:pict>
           </mc:Fallback>
         </mc:AlternateContent>
@@ -3082,7 +3069,7 @@
         <mc:AlternateContent>
           <mc:Choice Requires="wps">
             <w:drawing>
-              <wp:anchor distT="0" distB="0" distL="114300" distR="114300" simplePos="0" relativeHeight="251670016" behindDoc="0" locked="0" layoutInCell="1" allowOverlap="1" wp14:anchorId="62F65ECB" wp14:editId="71913A1D">
+              <wp:anchor distT="0" distB="0" distL="114300" distR="114300" simplePos="0" relativeHeight="251668992" behindDoc="0" locked="0" layoutInCell="1" allowOverlap="1" wp14:anchorId="62F65ECB" wp14:editId="71913A1D">
                 <wp:simplePos x="0" y="0"/>
                 <wp:positionH relativeFrom="column">
                   <wp:posOffset>2016760</wp:posOffset>
@@ -3138,7 +3125,7 @@
           </mc:Choice>
           <mc:Fallback>
             <w:pict>
-              <v:oval w14:anchorId="17BE29B7" id="Ellipse 56" o:spid="_x0000_s1026" style="position:absolute;margin-left:158.8pt;margin-top:6.75pt;width:11.25pt;height:11.25pt;z-index:251670016;visibility:visible;mso-wrap-style:square;mso-wrap-distance-left:9pt;mso-wrap-distance-top:0;mso-wrap-distance-right:9pt;mso-wrap-distance-bottom:0;mso-position-horizontal:absolute;mso-position-horizontal-relative:text;mso-position-vertical:absolute;mso-position-vertical-relative:text;v-text-anchor:middle" o:gfxdata="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" fillcolor="black [3200]" strokecolor="black [1600]" strokeweight="2pt"/>
+              <v:oval w14:anchorId="6EB03108" id="Ellipse 56" o:spid="_x0000_s1026" style="position:absolute;margin-left:158.8pt;margin-top:6.75pt;width:11.25pt;height:11.25pt;z-index:251668992;visibility:visible;mso-wrap-style:square;mso-wrap-distance-left:9pt;mso-wrap-distance-top:0;mso-wrap-distance-right:9pt;mso-wrap-distance-bottom:0;mso-position-horizontal:absolute;mso-position-horizontal-relative:text;mso-position-vertical:absolute;mso-position-vertical-relative:text;v-text-anchor:middle" o:gfxdata="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" fillcolor="black [3200]" strokecolor="black [1600]" strokeweight="2pt"/>
             </w:pict>
           </mc:Fallback>
         </mc:AlternateContent>
@@ -3152,7 +3139,7 @@
         <mc:AlternateContent>
           <mc:Choice Requires="wps">
             <w:drawing>
-              <wp:anchor distT="0" distB="0" distL="114300" distR="114300" simplePos="0" relativeHeight="251674112" behindDoc="0" locked="0" layoutInCell="1" allowOverlap="1" wp14:anchorId="72C3C5FC" wp14:editId="6201BB8B">
+              <wp:anchor distT="0" distB="0" distL="114300" distR="114300" simplePos="0" relativeHeight="251673088" behindDoc="0" locked="0" layoutInCell="1" allowOverlap="1" wp14:anchorId="72C3C5FC" wp14:editId="6201BB8B">
                 <wp:simplePos x="0" y="0"/>
                 <wp:positionH relativeFrom="column">
                   <wp:posOffset>3549650</wp:posOffset>
@@ -3208,7 +3195,7 @@
           </mc:Choice>
           <mc:Fallback>
             <w:pict>
-              <v:oval w14:anchorId="269DE9B7" id="Ellipse 53" o:spid="_x0000_s1026" style="position:absolute;margin-left:279.5pt;margin-top:7.15pt;width:11.3pt;height:11.3pt;z-index:251674112;visibility:visible;mso-wrap-style:square;mso-wrap-distance-left:9pt;mso-wrap-distance-top:0;mso-wrap-distance-right:9pt;mso-wrap-distance-bottom:0;mso-position-horizontal:absolute;mso-position-horizontal-relative:text;mso-position-vertical:absolute;mso-position-vertical-relative:text;v-text-anchor:middle" o:gfxdata="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" fillcolor="black [3200]" strokecolor="black [1600]" strokeweight="2pt"/>
+              <v:oval w14:anchorId="517D84CD" id="Ellipse 53" o:spid="_x0000_s1026" style="position:absolute;margin-left:279.5pt;margin-top:7.15pt;width:11.3pt;height:11.3pt;z-index:251673088;visibility:visible;mso-wrap-style:square;mso-wrap-distance-left:9pt;mso-wrap-distance-top:0;mso-wrap-distance-right:9pt;mso-wrap-distance-bottom:0;mso-position-horizontal:absolute;mso-position-horizontal-relative:text;mso-position-vertical:absolute;mso-position-vertical-relative:text;v-text-anchor:middle" o:gfxdata="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" fillcolor="black [3200]" strokecolor="black [1600]" strokeweight="2pt"/>
             </w:pict>
           </mc:Fallback>
         </mc:AlternateContent>
@@ -3220,7 +3207,7 @@
         <mc:AlternateContent>
           <mc:Choice Requires="wps">
             <w:drawing>
-              <wp:anchor distT="0" distB="0" distL="114300" distR="114300" simplePos="0" relativeHeight="251672064" behindDoc="0" locked="0" layoutInCell="1" allowOverlap="1" wp14:anchorId="73C04809" wp14:editId="35B8C90B">
+              <wp:anchor distT="0" distB="0" distL="114300" distR="114300" simplePos="0" relativeHeight="251671040" behindDoc="0" locked="0" layoutInCell="1" allowOverlap="1" wp14:anchorId="73C04809" wp14:editId="35B8C90B">
                 <wp:simplePos x="0" y="0"/>
                 <wp:positionH relativeFrom="column">
                   <wp:posOffset>2133990</wp:posOffset>
@@ -3279,7 +3266,7 @@
           </mc:Choice>
           <mc:Fallback>
             <w:pict>
-              <v:line w14:anchorId="640498D1" id="Connecteur droit 58" o:spid="_x0000_s1026" style="position:absolute;flip:y;z-index:251672064;visibility:visible;mso-wrap-style:square;mso-width-percent:0;mso-height-percent:0;mso-wrap-distance-left:9pt;mso-wrap-distance-top:0;mso-wrap-distance-right:9pt;mso-wrap-distance-bottom:0;mso-position-horizontal:absolute;mso-position-horizontal-relative:text;mso-position-vertical:absolute;mso-position-vertical-relative:text;mso-width-percent:0;mso-height-percent:0;mso-width-relative:margin;mso-height-relative:margin" from="168.05pt,12.8pt" to="289.15pt,12.8pt" o:gfxdata="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" strokecolor="#4579b8 [3044]">
+              <v:line w14:anchorId="68B9754B" id="Connecteur droit 58" o:spid="_x0000_s1026" style="position:absolute;flip:y;z-index:251671040;visibility:visible;mso-wrap-style:square;mso-width-percent:0;mso-height-percent:0;mso-wrap-distance-left:9pt;mso-wrap-distance-top:0;mso-wrap-distance-right:9pt;mso-wrap-distance-bottom:0;mso-position-horizontal:absolute;mso-position-horizontal-relative:text;mso-position-vertical:absolute;mso-position-vertical-relative:text;mso-width-percent:0;mso-height-percent:0;mso-width-relative:margin;mso-height-relative:margin" from="168.05pt,12.8pt" to="289.15pt,12.8pt" o:gfxdata="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" strokecolor="#4579b8 [3044]">
                 <v:stroke startarrow="block"/>
               </v:line>
             </w:pict>
@@ -3296,27 +3283,14 @@
       <w:r>
         <w:t xml:space="preserve">Figure </w:t>
       </w:r>
-      <w:r>
-        <w:fldChar w:fldCharType="begin"/>
-      </w:r>
-      <w:r>
-        <w:instrText xml:space="preserve"> SEQ Figure \* ARABIC </w:instrText>
-      </w:r>
-      <w:r>
-        <w:fldChar w:fldCharType="separate"/>
-      </w:r>
-      <w:r>
-        <w:rPr>
-          <w:noProof/>
-        </w:rPr>
-        <w:t>4</w:t>
-      </w:r>
-      <w:r>
-        <w:rPr>
-          <w:noProof/>
-        </w:rPr>
-        <w:fldChar w:fldCharType="end"/>
-      </w:r>
+      <w:fldSimple w:instr=" SEQ Figure \* ARABIC ">
+        <w:r>
+          <w:rPr>
+            <w:noProof/>
+          </w:rPr>
+          <w:t>4</w:t>
+        </w:r>
+      </w:fldSimple>
       <w:r>
         <w:t xml:space="preserve"> : Vue de coté (plan XZ)</w:t>
       </w:r>
@@ -3614,14 +3588,27 @@
       <w:r>
         <w:t xml:space="preserve">Figure </w:t>
       </w:r>
-      <w:fldSimple w:instr=" SEQ Figure \* ARABIC ">
-        <w:r>
-          <w:rPr>
-            <w:noProof/>
-          </w:rPr>
-          <w:t>5</w:t>
-        </w:r>
-      </w:fldSimple>
+      <w:r>
+        <w:fldChar w:fldCharType="begin"/>
+      </w:r>
+      <w:r>
+        <w:instrText xml:space="preserve"> SEQ Figure \* ARABIC </w:instrText>
+      </w:r>
+      <w:r>
+        <w:fldChar w:fldCharType="separate"/>
+      </w:r>
+      <w:r>
+        <w:rPr>
+          <w:noProof/>
+        </w:rPr>
+        <w:t>5</w:t>
+      </w:r>
+      <w:r>
+        <w:rPr>
+          <w:noProof/>
+        </w:rPr>
+        <w:fldChar w:fldCharType="end"/>
+      </w:r>
       <w:r>
         <w:t xml:space="preserve"> : Vue de coté (plan XZ)</w:t>
       </w:r>
@@ -3659,7 +3646,7 @@
         </w:rPr>
         <w:lastRenderedPageBreak/>
         <w:drawing>
-          <wp:anchor distT="0" distB="0" distL="114300" distR="114300" simplePos="0" relativeHeight="251642368" behindDoc="0" locked="0" layoutInCell="1" allowOverlap="1" wp14:anchorId="7A1D54FE" wp14:editId="534C0F22">
+          <wp:anchor distT="0" distB="0" distL="114300" distR="114300" simplePos="0" relativeHeight="251656704" behindDoc="0" locked="0" layoutInCell="1" allowOverlap="1" wp14:anchorId="7A1D54FE" wp14:editId="534C0F22">
             <wp:simplePos x="0" y="0"/>
             <wp:positionH relativeFrom="column">
               <wp:posOffset>3425844</wp:posOffset>
@@ -4353,7 +4340,7 @@
         <mc:AlternateContent>
           <mc:Choice Requires="wps">
             <w:drawing>
-              <wp:anchor distT="0" distB="0" distL="114300" distR="114300" simplePos="0" relativeHeight="251654656" behindDoc="0" locked="0" layoutInCell="1" allowOverlap="1" wp14:anchorId="7839A9A6" wp14:editId="7CE6B693">
+              <wp:anchor distT="0" distB="0" distL="114300" distR="114300" simplePos="0" relativeHeight="251659776" behindDoc="0" locked="0" layoutInCell="1" allowOverlap="1" wp14:anchorId="7839A9A6" wp14:editId="7CE6B693">
                 <wp:simplePos x="0" y="0"/>
                 <wp:positionH relativeFrom="column">
                   <wp:posOffset>954329</wp:posOffset>
@@ -4433,7 +4420,7 @@
           </mc:Choice>
           <mc:Fallback>
             <w:pict>
-              <v:shape w14:anchorId="7839A9A6" id="Arc plein 9" o:spid="_x0000_s1038" style="position:absolute;left:0;text-align:left;margin-left:75.15pt;margin-top:212.35pt;width:101.85pt;height:104.65pt;rotation:8209251fd;z-index:251654656;visibility:visible;mso-wrap-style:square;mso-width-percent:0;mso-height-percent:0;mso-wrap-distance-left:9pt;mso-wrap-distance-top:0;mso-wrap-distance-right:9pt;mso-wrap-distance-bottom:0;mso-position-horizontal:absolute;mso-position-horizontal-relative:text;mso-position-vertical:absolute;mso-position-vertical-relative:text;mso-width-percent:0;mso-height-percent:0;mso-width-relative:margin;mso-height-relative:margin;v-text-anchor:middle" coordsize="1293495,1329055" o:spt="100" o:gfxdata="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" adj="-11796480,,5400" path="m,664528c,452730,98259,253617,264545,128453,437131,-1453,661073,-35260,862731,38151l750579,363404c654088,326110,546318,343154,464333,408673,388530,469251,343967,563976,343967,664527l,664528xe" fillcolor="#4f81bd [3204]" strokecolor="#243f60 [1604]" strokeweight="2pt">
+              <v:shape w14:anchorId="7839A9A6" id="Arc plein 9" o:spid="_x0000_s1038" style="position:absolute;left:0;text-align:left;margin-left:75.15pt;margin-top:212.35pt;width:101.85pt;height:104.65pt;rotation:8209251fd;z-index:251659776;visibility:visible;mso-wrap-style:square;mso-width-percent:0;mso-height-percent:0;mso-wrap-distance-left:9pt;mso-wrap-distance-top:0;mso-wrap-distance-right:9pt;mso-wrap-distance-bottom:0;mso-position-horizontal:absolute;mso-position-horizontal-relative:text;mso-position-vertical:absolute;mso-position-vertical-relative:text;mso-width-percent:0;mso-height-percent:0;mso-width-relative:margin;mso-height-relative:margin;v-text-anchor:middle" coordsize="1293495,1329055" o:spt="100" o:gfxdata="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" adj="-11796480,,5400" path="m,664528c,452730,98259,253617,264545,128453,437131,-1453,661073,-35260,862731,38151l750579,363404c654088,326110,546318,343154,464333,408673,388530,469251,343967,563976,343967,664527l,664528xe" fillcolor="#4f81bd [3204]" strokecolor="#243f60 [1604]" strokeweight="2pt">
                 <v:stroke joinstyle="miter"/>
                 <v:formulas/>
                 <v:path arrowok="t" o:connecttype="custom" o:connectlocs="0,664528;264545,128453;862731,38151;750579,363404;464333,408673;343967,664527;0,664528" o:connectangles="0,0,0,0,0,0,0" textboxrect="0,0,1293495,1329055"/>
@@ -4573,7 +4560,7 @@
         <mc:AlternateContent>
           <mc:Choice Requires="wps">
             <w:drawing>
-              <wp:anchor distT="0" distB="0" distL="114300" distR="114300" simplePos="0" relativeHeight="251649536" behindDoc="0" locked="0" layoutInCell="1" allowOverlap="1" wp14:anchorId="5CF8B4F0" wp14:editId="01359B18">
+              <wp:anchor distT="0" distB="0" distL="114300" distR="114300" simplePos="0" relativeHeight="251658752" behindDoc="0" locked="0" layoutInCell="1" allowOverlap="1" wp14:anchorId="5CF8B4F0" wp14:editId="01359B18">
                 <wp:simplePos x="0" y="0"/>
                 <wp:positionH relativeFrom="column">
                   <wp:posOffset>4373016</wp:posOffset>
@@ -4647,7 +4634,7 @@
           </mc:Choice>
           <mc:Fallback>
             <w:pict>
-              <v:shape w14:anchorId="5CF8B4F0" id="Flèche : droite 8" o:spid="_x0000_s1040" type="#_x0000_t13" style="position:absolute;left:0;text-align:left;margin-left:344.35pt;margin-top:12.85pt;width:111.75pt;height:52.25pt;z-index:251649536;visibility:visible;mso-wrap-style:square;mso-width-percent:0;mso-height-percent:0;mso-wrap-distance-left:9pt;mso-wrap-distance-top:0;mso-wrap-distance-right:9pt;mso-wrap-distance-bottom:0;mso-position-horizontal:absolute;mso-position-horizontal-relative:text;mso-position-vertical:absolute;mso-position-vertical-relative:text;mso-width-percent:0;mso-height-percent:0;mso-width-relative:margin;mso-height-relative:margin;v-text-anchor:middle" o:gfxdata="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" adj="16552" fillcolor="#4f81bd [3204]" strokecolor="#243f60 [1604]" strokeweight="2pt">
+              <v:shape w14:anchorId="5CF8B4F0" id="Flèche : droite 8" o:spid="_x0000_s1040" type="#_x0000_t13" style="position:absolute;left:0;text-align:left;margin-left:344.35pt;margin-top:12.85pt;width:111.75pt;height:52.25pt;z-index:251658752;visibility:visible;mso-wrap-style:square;mso-width-percent:0;mso-height-percent:0;mso-wrap-distance-left:9pt;mso-wrap-distance-top:0;mso-wrap-distance-right:9pt;mso-wrap-distance-bottom:0;mso-position-horizontal:absolute;mso-position-horizontal-relative:text;mso-position-vertical:absolute;mso-position-vertical-relative:text;mso-width-percent:0;mso-height-percent:0;mso-width-relative:margin;mso-height-relative:margin;v-text-anchor:middle" o:gfxdata="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" adj="16552" fillcolor="#4f81bd [3204]" strokecolor="#243f60 [1604]" strokeweight="2pt">
                 <v:textbox>
                   <w:txbxContent>
                     <w:p>
@@ -4716,27 +4703,14 @@
       <w:r>
         <w:t xml:space="preserve">Figure </w:t>
       </w:r>
-      <w:r>
-        <w:fldChar w:fldCharType="begin"/>
-      </w:r>
-      <w:r>
-        <w:instrText xml:space="preserve"> SEQ Figure \* ARABIC </w:instrText>
-      </w:r>
-      <w:r>
-        <w:fldChar w:fldCharType="separate"/>
-      </w:r>
-      <w:r>
-        <w:rPr>
-          <w:noProof/>
-        </w:rPr>
-        <w:t>6</w:t>
-      </w:r>
-      <w:r>
-        <w:rPr>
-          <w:noProof/>
-        </w:rPr>
-        <w:fldChar w:fldCharType="end"/>
-      </w:r>
+      <w:fldSimple w:instr=" SEQ Figure \* ARABIC ">
+        <w:r>
+          <w:rPr>
+            <w:noProof/>
+          </w:rPr>
+          <w:t>6</w:t>
+        </w:r>
+      </w:fldSimple>
       <w:bookmarkEnd w:id="1"/>
       <w:r>
         <w:t xml:space="preserve"> : Pattes du robot-chien </w:t>
@@ -5713,27 +5687,14 @@
       <w:r>
         <w:t xml:space="preserve">Figure </w:t>
       </w:r>
-      <w:r>
-        <w:fldChar w:fldCharType="begin"/>
-      </w:r>
-      <w:r>
-        <w:instrText xml:space="preserve"> SEQ Figure \* ARABIC </w:instrText>
-      </w:r>
-      <w:r>
-        <w:fldChar w:fldCharType="separate"/>
-      </w:r>
-      <w:r>
-        <w:rPr>
-          <w:noProof/>
-        </w:rPr>
-        <w:t>7</w:t>
-      </w:r>
-      <w:r>
-        <w:rPr>
-          <w:noProof/>
-        </w:rPr>
-        <w:fldChar w:fldCharType="end"/>
-      </w:r>
+      <w:fldSimple w:instr=" SEQ Figure \* ARABIC ">
+        <w:r>
+          <w:rPr>
+            <w:noProof/>
+          </w:rPr>
+          <w:t>7</w:t>
+        </w:r>
+      </w:fldSimple>
       <w:r>
         <w:t xml:space="preserve"> : Variation des angles </w:t>
       </w:r>
@@ -5868,14 +5829,27 @@
       <w:r>
         <w:t xml:space="preserve">Figure </w:t>
       </w:r>
-      <w:fldSimple w:instr=" SEQ Figure \* ARABIC ">
-        <w:r>
-          <w:rPr>
-            <w:noProof/>
-          </w:rPr>
-          <w:t>8</w:t>
-        </w:r>
-      </w:fldSimple>
+      <w:r>
+        <w:fldChar w:fldCharType="begin"/>
+      </w:r>
+      <w:r>
+        <w:instrText xml:space="preserve"> SEQ Figure \* ARABIC </w:instrText>
+      </w:r>
+      <w:r>
+        <w:fldChar w:fldCharType="separate"/>
+      </w:r>
+      <w:r>
+        <w:rPr>
+          <w:noProof/>
+        </w:rPr>
+        <w:t>8</w:t>
+      </w:r>
+      <w:r>
+        <w:rPr>
+          <w:noProof/>
+        </w:rPr>
+        <w:fldChar w:fldCharType="end"/>
+      </w:r>
       <w:r>
         <w:t> : Pattes du robot-chien au repos dans le plan YZ et angles de départ (CAO &amp; Cinématique Inverse).</w:t>
       </w:r>
@@ -6016,7 +5990,7 @@
           <w:noProof/>
         </w:rPr>
         <w:drawing>
-          <wp:anchor distT="0" distB="0" distL="114300" distR="114300" simplePos="0" relativeHeight="251658752" behindDoc="0" locked="0" layoutInCell="1" allowOverlap="1" wp14:anchorId="04AC018F" wp14:editId="505270B1">
+          <wp:anchor distT="0" distB="0" distL="114300" distR="114300" simplePos="0" relativeHeight="251663872" behindDoc="0" locked="0" layoutInCell="1" allowOverlap="1" wp14:anchorId="04AC018F" wp14:editId="505270B1">
             <wp:simplePos x="0" y="0"/>
             <wp:positionH relativeFrom="column">
               <wp:posOffset>4696334</wp:posOffset>
@@ -6182,14 +6156,27 @@
       <w:r>
         <w:t xml:space="preserve">Figure </w:t>
       </w:r>
-      <w:fldSimple w:instr=" SEQ Figure \* ARABIC ">
-        <w:r>
-          <w:rPr>
-            <w:noProof/>
-          </w:rPr>
-          <w:t>8</w:t>
-        </w:r>
-      </w:fldSimple>
+      <w:r>
+        <w:fldChar w:fldCharType="begin"/>
+      </w:r>
+      <w:r>
+        <w:instrText xml:space="preserve"> SEQ Figure \* ARABIC </w:instrText>
+      </w:r>
+      <w:r>
+        <w:fldChar w:fldCharType="separate"/>
+      </w:r>
+      <w:r>
+        <w:rPr>
+          <w:noProof/>
+        </w:rPr>
+        <w:t>8</w:t>
+      </w:r>
+      <w:r>
+        <w:rPr>
+          <w:noProof/>
+        </w:rPr>
+        <w:fldChar w:fldCharType="end"/>
+      </w:r>
       <w:r>
         <w:t> : Position des servos (CAO &amp; Cinématique Inverse cohérentes).</w:t>
       </w:r>
@@ -6222,8 +6209,6 @@
         <w:lastRenderedPageBreak/>
         <w:t>La vitesse de rotation des servocommandes reste en dessous des capacités maximales du servocommande HK15298B (0.16s / 60°, soit 375°/s)</w:t>
       </w:r>
-      <w:bookmarkStart w:id="3" w:name="_GoBack"/>
-      <w:bookmarkEnd w:id="3"/>
     </w:p>
     <w:p>
       <w:pPr>
@@ -6268,35 +6253,16 @@
       <w:r>
         <w:t xml:space="preserve">Figure </w:t>
       </w:r>
-      <w:r>
-        <w:fldChar w:fldCharType="begin"/>
-      </w:r>
-      <w:r>
-        <w:instrText xml:space="preserve"> SEQ Figure \* ARABIC </w:instrText>
-      </w:r>
-      <w:r>
-        <w:fldChar w:fldCharType="separate"/>
-      </w:r>
-      <w:r>
-        <w:rPr>
-          <w:noProof/>
-        </w:rPr>
-        <w:t>8</w:t>
-      </w:r>
-      <w:r>
-        <w:rPr>
-          <w:noProof/>
-        </w:rPr>
-        <w:fldChar w:fldCharType="end"/>
-      </w:r>
-      <w:r>
-        <w:t xml:space="preserve"> : </w:t>
-      </w:r>
-      <w:r>
-        <w:t>Vitesse</w:t>
-      </w:r>
-      <w:r>
-        <w:t xml:space="preserve"> des servos.</w:t>
+      <w:fldSimple w:instr=" SEQ Figure \* ARABIC ">
+        <w:r>
+          <w:rPr>
+            <w:noProof/>
+          </w:rPr>
+          <w:t>8</w:t>
+        </w:r>
+      </w:fldSimple>
+      <w:r>
+        <w:t> : Vitesse des servos.</w:t>
       </w:r>
     </w:p>
     <w:p>
@@ -6309,6 +6275,220 @@
           <w:color w:val="FF0000"/>
         </w:rPr>
       </w:pPr>
+    </w:p>
+    <w:p>
+      <w:pPr>
+        <w:pStyle w:val="Titre1"/>
+      </w:pPr>
+      <w:r>
+        <w:t>Déplacement en ligne droite (</w:t>
+      </w:r>
+      <w:r>
+        <w:t>implémentation python</w:t>
+      </w:r>
+      <w:r>
+        <w:t>)</w:t>
+      </w:r>
+    </w:p>
+    <w:p>
+      <w:r>
+        <w:t>La trajectoire du pied est enregistrée dans le code (orange). La trajectoire rééchantillonnée à 50Hz (servo) à l’aide d’un algorithme d’interpolation linéaire (bleu) prenant en compte le temps entre chaque point de la trajectoire du pied.</w:t>
+      </w:r>
+    </w:p>
+    <w:p>
+      <w:pPr>
+        <w:rPr>
+          <w:b/>
+          <w:bCs/>
+          <w:i/>
+          <w:iCs/>
+          <w:color w:val="FF0000"/>
+        </w:rPr>
+      </w:pPr>
+    </w:p>
+    <w:p>
+      <w:pPr>
+        <w:jc w:val="center"/>
+        <w:rPr>
+          <w:b/>
+          <w:bCs/>
+          <w:i/>
+          <w:iCs/>
+          <w:color w:val="FF0000"/>
+        </w:rPr>
+      </w:pPr>
+      <w:r>
+        <w:rPr>
+          <w:noProof/>
+        </w:rPr>
+        <w:drawing>
+          <wp:inline distT="0" distB="0" distL="0" distR="0" wp14:anchorId="27FBF978" wp14:editId="0077F28D">
+            <wp:extent cx="4715942" cy="3270801"/>
+            <wp:effectExtent l="0" t="0" r="8890" b="6350"/>
+            <wp:docPr id="14" name="Image 14"/>
+            <wp:cNvGraphicFramePr>
+              <a:graphicFrameLocks xmlns:a="http://schemas.openxmlformats.org/drawingml/2006/main" noChangeAspect="1"/>
+            </wp:cNvGraphicFramePr>
+            <a:graphic xmlns:a="http://schemas.openxmlformats.org/drawingml/2006/main">
+              <a:graphicData uri="http://schemas.openxmlformats.org/drawingml/2006/picture">
+                <pic:pic xmlns:pic="http://schemas.openxmlformats.org/drawingml/2006/picture">
+                  <pic:nvPicPr>
+                    <pic:cNvPr id="1" name=""/>
+                    <pic:cNvPicPr/>
+                  </pic:nvPicPr>
+                  <pic:blipFill>
+                    <a:blip r:embed="rId16"/>
+                    <a:stretch>
+                      <a:fillRect/>
+                    </a:stretch>
+                  </pic:blipFill>
+                  <pic:spPr>
+                    <a:xfrm>
+                      <a:off x="0" y="0"/>
+                      <a:ext cx="4718758" cy="3272754"/>
+                    </a:xfrm>
+                    <a:prstGeom prst="rect">
+                      <a:avLst/>
+                    </a:prstGeom>
+                  </pic:spPr>
+                </pic:pic>
+              </a:graphicData>
+            </a:graphic>
+          </wp:inline>
+        </w:drawing>
+      </w:r>
+    </w:p>
+    <w:p/>
+    <w:p>
+      <w:r>
+        <w:lastRenderedPageBreak/>
+        <w:t xml:space="preserve">Les </w:t>
+      </w:r>
+      <w:r>
+        <w:t>formules mathématiques de cinématique inverse donnent l’angle des articulation ABC et l’angle des servo.</w:t>
+      </w:r>
+    </w:p>
+    <w:p>
+      <w:pPr>
+        <w:jc w:val="center"/>
+        <w:rPr>
+          <w:b/>
+          <w:bCs/>
+          <w:i/>
+          <w:iCs/>
+          <w:color w:val="FF0000"/>
+        </w:rPr>
+      </w:pPr>
+      <w:r>
+        <w:rPr>
+          <w:noProof/>
+        </w:rPr>
+        <w:drawing>
+          <wp:inline distT="0" distB="0" distL="0" distR="0" wp14:anchorId="1A740AEC" wp14:editId="0C45E2B9">
+            <wp:extent cx="5094816" cy="3778370"/>
+            <wp:effectExtent l="0" t="0" r="0" b="0"/>
+            <wp:docPr id="16" name="Image 16"/>
+            <wp:cNvGraphicFramePr>
+              <a:graphicFrameLocks xmlns:a="http://schemas.openxmlformats.org/drawingml/2006/main" noChangeAspect="1"/>
+            </wp:cNvGraphicFramePr>
+            <a:graphic xmlns:a="http://schemas.openxmlformats.org/drawingml/2006/main">
+              <a:graphicData uri="http://schemas.openxmlformats.org/drawingml/2006/picture">
+                <pic:pic xmlns:pic="http://schemas.openxmlformats.org/drawingml/2006/picture">
+                  <pic:nvPicPr>
+                    <pic:cNvPr id="1" name=""/>
+                    <pic:cNvPicPr/>
+                  </pic:nvPicPr>
+                  <pic:blipFill>
+                    <a:blip r:embed="rId17"/>
+                    <a:stretch>
+                      <a:fillRect/>
+                    </a:stretch>
+                  </pic:blipFill>
+                  <pic:spPr>
+                    <a:xfrm>
+                      <a:off x="0" y="0"/>
+                      <a:ext cx="5096988" cy="3779981"/>
+                    </a:xfrm>
+                    <a:prstGeom prst="rect">
+                      <a:avLst/>
+                    </a:prstGeom>
+                  </pic:spPr>
+                </pic:pic>
+              </a:graphicData>
+            </a:graphic>
+          </wp:inline>
+        </w:drawing>
+      </w:r>
+    </w:p>
+    <w:p>
+      <w:pPr>
+        <w:jc w:val="center"/>
+        <w:rPr>
+          <w:b/>
+          <w:bCs/>
+          <w:i/>
+          <w:iCs/>
+          <w:color w:val="FF0000"/>
+        </w:rPr>
+      </w:pPr>
+      <w:r>
+        <w:rPr>
+          <w:noProof/>
+        </w:rPr>
+        <w:drawing>
+          <wp:inline distT="0" distB="0" distL="0" distR="0" wp14:anchorId="7E99D13A" wp14:editId="2D622788">
+            <wp:extent cx="5087120" cy="3956649"/>
+            <wp:effectExtent l="0" t="0" r="0" b="6350"/>
+            <wp:docPr id="17" name="Image 17"/>
+            <wp:cNvGraphicFramePr>
+              <a:graphicFrameLocks xmlns:a="http://schemas.openxmlformats.org/drawingml/2006/main" noChangeAspect="1"/>
+            </wp:cNvGraphicFramePr>
+            <a:graphic xmlns:a="http://schemas.openxmlformats.org/drawingml/2006/main">
+              <a:graphicData uri="http://schemas.openxmlformats.org/drawingml/2006/picture">
+                <pic:pic xmlns:pic="http://schemas.openxmlformats.org/drawingml/2006/picture">
+                  <pic:nvPicPr>
+                    <pic:cNvPr id="1" name=""/>
+                    <pic:cNvPicPr/>
+                  </pic:nvPicPr>
+                  <pic:blipFill>
+                    <a:blip r:embed="rId18"/>
+                    <a:stretch>
+                      <a:fillRect/>
+                    </a:stretch>
+                  </pic:blipFill>
+                  <pic:spPr>
+                    <a:xfrm>
+                      <a:off x="0" y="0"/>
+                      <a:ext cx="5096919" cy="3964270"/>
+                    </a:xfrm>
+                    <a:prstGeom prst="rect">
+                      <a:avLst/>
+                    </a:prstGeom>
+                  </pic:spPr>
+                </pic:pic>
+              </a:graphicData>
+            </a:graphic>
+          </wp:inline>
+        </w:drawing>
+      </w:r>
+    </w:p>
+    <w:p>
+      <w:r>
+        <w:t xml:space="preserve">Le pilotage </w:t>
+      </w:r>
+      <w:proofErr w:type="gramStart"/>
+      <w:r>
+        <w:t>de</w:t>
+      </w:r>
+      <w:bookmarkStart w:id="3" w:name="_GoBack"/>
+      <w:bookmarkEnd w:id="3"/>
+      <w:r>
+        <w:t>s servo</w:t>
+      </w:r>
+      <w:proofErr w:type="gramEnd"/>
+      <w:r>
+        <w:t xml:space="preserve"> en PWM devient trivial.</w:t>
+      </w:r>
     </w:p>
     <w:sectPr>
       <w:pgSz w:w="11906" w:h="16838"/>
@@ -15613,7 +15793,7 @@
 </file>
 
 <file path=customXml/itemProps1.xml><?xml version="1.0" encoding="utf-8"?>
-<ds:datastoreItem xmlns:ds="http://schemas.openxmlformats.org/officeDocument/2006/customXml" ds:itemID="{4EA03057-2FC2-48F1-93F8-AC7EE78176EE}">
+<ds:datastoreItem xmlns:ds="http://schemas.openxmlformats.org/officeDocument/2006/customXml" ds:itemID="{D4CA41A0-C99F-4C1A-AA9C-A9896F7EA1BF}">
   <ds:schemaRefs>
     <ds:schemaRef ds:uri="http://schemas.openxmlformats.org/officeDocument/2006/bibliography"/>
   </ds:schemaRefs>

</xml_diff>